<commit_message>
Update Snow Crab Framework Assessment 2021.docx
</commit_message>
<xml_diff>
--- a/documents/Snow Crab Framework Assessment 2021.docx
+++ b/documents/Snow Crab Framework Assessment 2021.docx
@@ -1,6 +1,6 @@
 
 <file path=word/document.xml><?xml version="1.0" encoding="utf-8"?>
-<w:document xmlns:wpc="http://schemas.microsoft.com/office/word/2010/wordprocessingCanvas" xmlns:mo="http://schemas.microsoft.com/office/mac/office/2008/main" xmlns:mc="http://schemas.openxmlformats.org/markup-compatibility/2006" xmlns:mv="urn:schemas-microsoft-com:mac:vml" xmlns:o="urn:schemas-microsoft-com:office:office" xmlns:r="http://schemas.openxmlformats.org/officeDocument/2006/relationships" xmlns:m="http://schemas.openxmlformats.org/officeDocument/2006/math" xmlns:v="urn:schemas-microsoft-com:vml" xmlns:wp14="http://schemas.microsoft.com/office/word/2010/wordprocessingDrawing" xmlns:wp="http://schemas.openxmlformats.org/drawingml/2006/wordprocessingDrawing" xmlns:w10="urn:schemas-microsoft-com:office:word" xmlns:w="http://schemas.openxmlformats.org/wordprocessingml/2006/main" xmlns:w14="http://schemas.microsoft.com/office/word/2010/wordml" xmlns:wpg="http://schemas.microsoft.com/office/word/2010/wordprocessingGroup" xmlns:wpi="http://schemas.microsoft.com/office/word/2010/wordprocessingInk" xmlns:wne="http://schemas.microsoft.com/office/word/2006/wordml" xmlns:wps="http://schemas.microsoft.com/office/word/2010/wordprocessingShape" mc:Ignorable="w14 wp14">
+<w:document xmlns:wpc="http://schemas.microsoft.com/office/word/2010/wordprocessingCanvas" xmlns:cx="http://schemas.microsoft.com/office/drawing/2014/chartex" xmlns:cx1="http://schemas.microsoft.com/office/drawing/2015/9/8/chartex" xmlns:mc="http://schemas.openxmlformats.org/markup-compatibility/2006" xmlns:o="urn:schemas-microsoft-com:office:office" xmlns:r="http://schemas.openxmlformats.org/officeDocument/2006/relationships" xmlns:m="http://schemas.openxmlformats.org/officeDocument/2006/math" xmlns:v="urn:schemas-microsoft-com:vml" xmlns:wp14="http://schemas.microsoft.com/office/word/2010/wordprocessingDrawing" xmlns:wp="http://schemas.openxmlformats.org/drawingml/2006/wordprocessingDrawing" xmlns:w10="urn:schemas-microsoft-com:office:word" xmlns:w="http://schemas.openxmlformats.org/wordprocessingml/2006/main" xmlns:w14="http://schemas.microsoft.com/office/word/2010/wordml" xmlns:w15="http://schemas.microsoft.com/office/word/2012/wordml" xmlns:w16se="http://schemas.microsoft.com/office/word/2015/wordml/symex" xmlns:wpg="http://schemas.microsoft.com/office/word/2010/wordprocessingGroup" xmlns:wpi="http://schemas.microsoft.com/office/word/2010/wordprocessingInk" xmlns:wne="http://schemas.microsoft.com/office/word/2006/wordml" xmlns:wps="http://schemas.microsoft.com/office/word/2010/wordprocessingShape" mc:Ignorable="w14 w15 w16se wp14">
   <w:body>
     <w:p>
       <w:pPr>
@@ -842,21 +842,12 @@
       <w:r>
         <w:t xml:space="preserve"> </w:t>
       </w:r>
-      <w:proofErr w:type="gramStart"/>
-      <w:r>
-        <w:rPr>
-          <w:sz w:val="22"/>
-          <w:szCs w:val="22"/>
-        </w:rPr>
-        <w:t>December,</w:t>
-      </w:r>
-      <w:proofErr w:type="gramEnd"/>
-      <w:r>
-        <w:rPr>
-          <w:sz w:val="22"/>
-          <w:szCs w:val="22"/>
-        </w:rPr>
-        <w:t xml:space="preserve"> 2021 (TBD)</w:t>
+      <w:r>
+        <w:rPr>
+          <w:sz w:val="22"/>
+          <w:szCs w:val="22"/>
+        </w:rPr>
+        <w:t>December, 2021 (TBD)</w:t>
       </w:r>
     </w:p>
     <w:p/>
@@ -871,8 +862,6 @@
           <w:b/>
         </w:rPr>
       </w:pPr>
-      <w:bookmarkStart w:id="0" w:name="_GoBack"/>
-      <w:bookmarkEnd w:id="0"/>
       <w:r>
         <w:rPr>
           <w:b/>
@@ -1337,30 +1326,14 @@
           <w:sz w:val="22"/>
           <w:szCs w:val="22"/>
         </w:rPr>
-        <w:t xml:space="preserve"> of survey </w:t>
-      </w:r>
-      <w:proofErr w:type="gramStart"/>
-      <w:r>
-        <w:rPr>
-          <w:sz w:val="22"/>
-          <w:szCs w:val="22"/>
-        </w:rPr>
-        <w:t>wing sp</w:t>
-      </w:r>
-      <w:r>
-        <w:rPr>
-          <w:sz w:val="22"/>
-          <w:szCs w:val="22"/>
-        </w:rPr>
-        <w:t>read</w:t>
-      </w:r>
-      <w:proofErr w:type="gramEnd"/>
-      <w:r>
-        <w:rPr>
-          <w:sz w:val="22"/>
-          <w:szCs w:val="22"/>
-        </w:rPr>
-        <w:t xml:space="preserve"> data will </w:t>
+        <w:t xml:space="preserve"> of survey wing sp</w:t>
+      </w:r>
+      <w:r>
+        <w:rPr>
+          <w:sz w:val="22"/>
+          <w:szCs w:val="22"/>
+        </w:rPr>
+        <w:t xml:space="preserve">read data will </w:t>
       </w:r>
       <w:r>
         <w:rPr>
@@ -1939,7 +1912,6 @@
         </w:rPr>
         <w:t xml:space="preserve"> to </w:t>
       </w:r>
-      <w:proofErr w:type="spellStart"/>
       <w:r>
         <w:rPr>
           <w:b/>
@@ -1948,7 +1920,6 @@
         </w:rPr>
         <w:t>kriging</w:t>
       </w:r>
-      <w:proofErr w:type="spellEnd"/>
       <w:r>
         <w:rPr>
           <w:sz w:val="22"/>
@@ -1983,46 +1954,14 @@
           <w:sz w:val="22"/>
           <w:szCs w:val="22"/>
         </w:rPr>
-        <w:t xml:space="preserve">A wide variety of powerful spatial statistical methods are currently </w:t>
-      </w:r>
-      <w:proofErr w:type="gramStart"/>
-      <w:r>
-        <w:rPr>
-          <w:sz w:val="22"/>
-          <w:szCs w:val="22"/>
-        </w:rPr>
-        <w:t>available</w:t>
-      </w:r>
-      <w:proofErr w:type="gramEnd"/>
-      <w:r>
-        <w:rPr>
-          <w:sz w:val="22"/>
-          <w:szCs w:val="22"/>
-        </w:rPr>
-        <w:t xml:space="preserve"> which offer </w:t>
-      </w:r>
-      <w:r>
-        <w:rPr>
-          <w:sz w:val="22"/>
-          <w:szCs w:val="22"/>
-        </w:rPr>
-        <w:t xml:space="preserve">a much wider range of modelling options than the implemented </w:t>
-      </w:r>
-      <w:proofErr w:type="spellStart"/>
-      <w:r>
-        <w:rPr>
-          <w:sz w:val="22"/>
-          <w:szCs w:val="22"/>
-        </w:rPr>
-        <w:t>kriging</w:t>
-      </w:r>
-      <w:proofErr w:type="spellEnd"/>
-      <w:r>
-        <w:rPr>
-          <w:sz w:val="22"/>
-          <w:szCs w:val="22"/>
-        </w:rPr>
-        <w:t xml:space="preserve"> method which is used for snow crab. </w:t>
+        <w:t xml:space="preserve">A wide variety of powerful spatial statistical methods are currently available which offer </w:t>
+      </w:r>
+      <w:r>
+        <w:rPr>
+          <w:sz w:val="22"/>
+          <w:szCs w:val="22"/>
+        </w:rPr>
+        <w:t xml:space="preserve">a much wider range of modelling options than the implemented kriging method which is used for snow crab. </w:t>
       </w:r>
     </w:p>
     <w:p>
@@ -2042,23 +1981,7 @@
           <w:sz w:val="22"/>
           <w:szCs w:val="22"/>
         </w:rPr>
-        <w:t xml:space="preserve">These newer methods allow for easier inclusion of predictive variables (i.e. depth, temperature, </w:t>
-      </w:r>
-      <w:proofErr w:type="spellStart"/>
-      <w:r>
-        <w:rPr>
-          <w:sz w:val="22"/>
-          <w:szCs w:val="22"/>
-        </w:rPr>
-        <w:t>etc</w:t>
-      </w:r>
-      <w:proofErr w:type="spellEnd"/>
-      <w:r>
-        <w:rPr>
-          <w:sz w:val="22"/>
-          <w:szCs w:val="22"/>
-        </w:rPr>
-        <w:t>…) as well as more tools for evaluating and comparing the quality of different models.</w:t>
+        <w:t>These newer methods allow for easier inclusion of predictive variables (i.e. depth, temperature, etc…) as well as more tools for evaluating and comparing the quality of different models.</w:t>
       </w:r>
     </w:p>
     <w:p>
@@ -2078,23 +2001,7 @@
           <w:sz w:val="22"/>
           <w:szCs w:val="22"/>
         </w:rPr>
-        <w:t xml:space="preserve">We can reasonably expect prediction of local densities will be improved, with concurrent improvements in precision for </w:t>
-      </w:r>
-      <w:proofErr w:type="spellStart"/>
-      <w:r>
-        <w:rPr>
-          <w:sz w:val="22"/>
-          <w:szCs w:val="22"/>
-        </w:rPr>
-        <w:t>zonal</w:t>
-      </w:r>
-      <w:proofErr w:type="spellEnd"/>
-      <w:r>
-        <w:rPr>
-          <w:sz w:val="22"/>
-          <w:szCs w:val="22"/>
-        </w:rPr>
-        <w:t xml:space="preserve"> and global abundance and biomass estimates. </w:t>
+        <w:t xml:space="preserve">We can reasonably expect prediction of local densities will be improved, with concurrent improvements in precision for zonal and global abundance and biomass estimates. </w:t>
       </w:r>
     </w:p>
     <w:p>
@@ -2114,6 +2021,7 @@
           <w:sz w:val="22"/>
           <w:szCs w:val="22"/>
         </w:rPr>
+        <w:lastRenderedPageBreak/>
         <w:t xml:space="preserve">Review </w:t>
       </w:r>
       <w:r>
@@ -2379,23 +2287,7 @@
           <w:sz w:val="22"/>
           <w:szCs w:val="22"/>
         </w:rPr>
-        <w:t xml:space="preserve"> </w:t>
-      </w:r>
-      <w:proofErr w:type="spellStart"/>
-      <w:r>
-        <w:rPr>
-          <w:sz w:val="22"/>
-          <w:szCs w:val="22"/>
-        </w:rPr>
-        <w:t>groundfish</w:t>
-      </w:r>
-      <w:proofErr w:type="spellEnd"/>
-      <w:r>
-        <w:rPr>
-          <w:sz w:val="22"/>
-          <w:szCs w:val="22"/>
-        </w:rPr>
-        <w:t xml:space="preserve"> survey could be compared with these results, which may contribute to current efforts at combining data from different scientific surveys</w:t>
+        <w:t xml:space="preserve"> groundfish survey could be compared with these results, which may contribute to current efforts at combining data from different scientific surveys</w:t>
       </w:r>
       <w:r>
         <w:rPr>
@@ -2991,6 +2883,7 @@
         <w:rPr>
           <w:b/>
         </w:rPr>
+        <w:lastRenderedPageBreak/>
         <w:t>Participants:</w:t>
       </w:r>
     </w:p>
@@ -3184,17 +3077,8 @@
           <w:sz w:val="22"/>
           <w:szCs w:val="22"/>
         </w:rPr>
-        <w:t xml:space="preserve"> (Alaska)</w:t>
-      </w:r>
-      <w:proofErr w:type="gramStart"/>
-      <w:r>
-        <w:rPr>
-          <w:sz w:val="22"/>
-          <w:szCs w:val="22"/>
-        </w:rPr>
-        <w:t>, …)</w:t>
-      </w:r>
-      <w:proofErr w:type="gramEnd"/>
+        <w:t xml:space="preserve"> (Alaska), …)</w:t>
+      </w:r>
     </w:p>
     <w:p>
       <w:pPr>
@@ -3260,23 +3144,7 @@
           <w:sz w:val="22"/>
           <w:szCs w:val="22"/>
         </w:rPr>
-        <w:t xml:space="preserve">DFO biologists (e.g. Darryl </w:t>
-      </w:r>
-      <w:proofErr w:type="spellStart"/>
-      <w:r>
-        <w:rPr>
-          <w:sz w:val="22"/>
-          <w:szCs w:val="22"/>
-        </w:rPr>
-        <w:t>Mullowney</w:t>
-      </w:r>
-      <w:proofErr w:type="spellEnd"/>
-      <w:r>
-        <w:rPr>
-          <w:sz w:val="22"/>
-          <w:szCs w:val="22"/>
-        </w:rPr>
-        <w:t xml:space="preserve"> (NF),</w:t>
+        <w:t>DFO biologists (e.g. Darryl Mullowney (NF),</w:t>
       </w:r>
       <w:r>
         <w:rPr>
@@ -3319,55 +3187,7 @@
           <w:shd w:val="clear" w:color="auto" w:fill="FFFFFF"/>
           <w:lang w:val="en-CA"/>
         </w:rPr>
-        <w:t xml:space="preserve"> (NF), Krista Baker (NF), Cedric </w:t>
-      </w:r>
-      <w:proofErr w:type="spellStart"/>
-      <w:r>
-        <w:rPr>
-          <w:rFonts w:eastAsia="Times New Roman" w:cs="Times New Roman"/>
-          <w:color w:val="333333"/>
-          <w:sz w:val="22"/>
-          <w:szCs w:val="22"/>
-          <w:shd w:val="clear" w:color="auto" w:fill="FFFFFF"/>
-          <w:lang w:val="en-CA"/>
-        </w:rPr>
-        <w:t>Juillet</w:t>
-      </w:r>
-      <w:proofErr w:type="spellEnd"/>
-      <w:r>
-        <w:rPr>
-          <w:rFonts w:eastAsia="Times New Roman" w:cs="Times New Roman"/>
-          <w:color w:val="333333"/>
-          <w:sz w:val="22"/>
-          <w:szCs w:val="22"/>
-          <w:shd w:val="clear" w:color="auto" w:fill="FFFFFF"/>
-          <w:lang w:val="en-CA"/>
-        </w:rPr>
-        <w:t xml:space="preserve"> (QC), Bernard Sainte-Marie (QC), Jae Choi (NS), </w:t>
-      </w:r>
-      <w:proofErr w:type="spellStart"/>
-      <w:r>
-        <w:rPr>
-          <w:rFonts w:eastAsia="Times New Roman" w:cs="Times New Roman"/>
-          <w:color w:val="333333"/>
-          <w:sz w:val="22"/>
-          <w:szCs w:val="22"/>
-          <w:shd w:val="clear" w:color="auto" w:fill="FFFFFF"/>
-          <w:lang w:val="en-CA"/>
-        </w:rPr>
-        <w:t>Hugues</w:t>
-      </w:r>
-      <w:proofErr w:type="spellEnd"/>
-      <w:r>
-        <w:rPr>
-          <w:rFonts w:eastAsia="Times New Roman" w:cs="Times New Roman"/>
-          <w:color w:val="333333"/>
-          <w:sz w:val="22"/>
-          <w:szCs w:val="22"/>
-          <w:shd w:val="clear" w:color="auto" w:fill="FFFFFF"/>
-          <w:lang w:val="en-CA"/>
-        </w:rPr>
-        <w:t xml:space="preserve"> </w:t>
+        <w:t xml:space="preserve"> (NF), Krista Baker (NF), Cedric Juillet (QC), Bernard Sainte-Marie (QC), Jae Choi (NS), Hugues </w:t>
       </w:r>
       <w:proofErr w:type="spellStart"/>
       <w:r>
@@ -3532,6 +3352,520 @@
           <w:szCs w:val="22"/>
         </w:rPr>
       </w:pPr>
+    </w:p>
+    <w:p>
+      <w:pPr>
+        <w:rPr>
+          <w:sz w:val="22"/>
+          <w:szCs w:val="22"/>
+        </w:rPr>
+      </w:pPr>
+    </w:p>
+    <w:p>
+      <w:pPr>
+        <w:rPr>
+          <w:lang w:val="en-US"/>
+        </w:rPr>
+      </w:pPr>
+      <w:r>
+        <w:rPr>
+          <w:lang w:val="en-US"/>
+        </w:rPr>
+        <w:br w:type="page"/>
+      </w:r>
+    </w:p>
+    <w:p>
+      <w:pPr>
+        <w:rPr>
+          <w:b/>
+          <w:lang w:val="en-US"/>
+        </w:rPr>
+      </w:pPr>
+      <w:r>
+        <w:rPr>
+          <w:b/>
+          <w:lang w:val="en-US"/>
+        </w:rPr>
+        <w:lastRenderedPageBreak/>
+        <w:t xml:space="preserve">Intro text: </w:t>
+      </w:r>
+    </w:p>
+    <w:p>
+      <w:pPr>
+        <w:rPr>
+          <w:lang w:val="en-US"/>
+        </w:rPr>
+      </w:pPr>
+    </w:p>
+    <w:p>
+      <w:pPr>
+        <w:rPr>
+          <w:lang w:val="en-US"/>
+        </w:rPr>
+      </w:pPr>
+      <w:r>
+        <w:rPr>
+          <w:lang w:val="en-US"/>
+        </w:rPr>
+        <w:t xml:space="preserve">Currently, survey crab catches are standardized using swept area estimates from the active trawling phase, with passive phase trawling currently being ignored in the standardization. On its face, this approach implies inflation of the resulting abundance and biomass estimates. Also problematic is that passive phase trawling has been shown to vary both regionally and annually, leading to probable </w:t>
+      </w:r>
+      <w:proofErr w:type="spellStart"/>
+      <w:r>
+        <w:rPr>
+          <w:lang w:val="en-US"/>
+        </w:rPr>
+        <w:t>spatio</w:t>
+      </w:r>
+      <w:proofErr w:type="spellEnd"/>
+      <w:r>
+        <w:rPr>
+          <w:lang w:val="en-US"/>
+        </w:rPr>
+        <w:t xml:space="preserve">-temporal differences in catchability. </w:t>
+      </w:r>
+    </w:p>
+    <w:p>
+      <w:pPr>
+        <w:rPr>
+          <w:lang w:val="en-US"/>
+        </w:rPr>
+      </w:pPr>
+    </w:p>
+    <w:p>
+      <w:pPr>
+        <w:rPr>
+          <w:lang w:val="en-US"/>
+        </w:rPr>
+      </w:pPr>
+      <w:r>
+        <w:rPr>
+          <w:lang w:val="en-US"/>
+        </w:rPr>
+        <w:t xml:space="preserve">One approach might be to eliminate the passive trawling phase altogether, but this approach is problematic. Firstly, passive phase trawling has likely existed throughout the history of the snow crab survey, though it may have varied in scale regionally and/or from year-to-year. Thus, there is not only a need to control the extent of passive phase trawling in future surveys, but also to retroactively estimate the scale of passive phase trawling as a means of counteracting its influence. Secondly, there are a certainly other factors which are known to reduce survey catches, but which are neither controlled nor monitored. Examples of such factors can be related to the effective or variable contact of the trawl footrope with the sea bottom, which can, for example, vary by bottom type, accumulation of debris at the mouth of the trawl, asymmetry of the trawl wings, or strong sea conditions. </w:t>
+      </w:r>
+    </w:p>
+    <w:p>
+      <w:pPr>
+        <w:rPr>
+          <w:lang w:val="en-US"/>
+        </w:rPr>
+      </w:pPr>
+      <w:r>
+        <w:rPr>
+          <w:lang w:val="en-US"/>
+        </w:rPr>
+        <w:t>Given these points, a goal is to identify factors that are known both to significantly influence survey catches, and that also vary regionally or from year-to-year. Once these have been identified, such factors are to be either controlled via suitable adjustments to the survey protocol, or characterized and quantified such that their influence can be accounted for in the standardization of survey catches. A second goal, no less important, is to situate current survey catches (2019 and 2020) relative to the entire survey time series from 1997 to 2018, as well as reconstructing the population dynamics of commercial-sized crab, so that its apparent stability over 2018 to 2020 can be placed into historical context. Attaining this goal will rely on improved knowledge of trawl behavior during the passive phase, identification of other major factors affecting trawl catchability, in combination with the development of a population dynamics model within which to incorporate this new information.</w:t>
+      </w:r>
+    </w:p>
+    <w:p>
+      <w:pPr>
+        <w:rPr>
+          <w:lang w:val="en-US"/>
+        </w:rPr>
+      </w:pPr>
+    </w:p>
+    <w:p>
+      <w:pPr>
+        <w:rPr>
+          <w:b/>
+          <w:sz w:val="28"/>
+          <w:szCs w:val="28"/>
+          <w:lang w:val="en-US"/>
+        </w:rPr>
+      </w:pPr>
+      <w:r>
+        <w:rPr>
+          <w:b/>
+          <w:sz w:val="28"/>
+          <w:szCs w:val="28"/>
+          <w:lang w:val="en-US"/>
+        </w:rPr>
+        <w:t>Methods:</w:t>
+      </w:r>
+    </w:p>
+    <w:p>
+      <w:pPr>
+        <w:rPr>
+          <w:b/>
+          <w:lang w:val="en-US"/>
+        </w:rPr>
+      </w:pPr>
+      <w:r>
+        <w:rPr>
+          <w:b/>
+          <w:lang w:val="en-US"/>
+        </w:rPr>
+        <w:t>Literature review:</w:t>
+      </w:r>
+    </w:p>
+    <w:p>
+      <w:pPr>
+        <w:rPr>
+          <w:lang w:val="en-US"/>
+        </w:rPr>
+      </w:pPr>
+      <w:r>
+        <w:rPr>
+          <w:lang w:val="en-US"/>
+        </w:rPr>
+        <w:t>Review literature on factors which affect trawl catchability, in particular snow crab catchability. In particular, the series of papers by David Somerton and Kenneth Weinberg should be probed for useful information, as they often relate to Alaska snow crab:</w:t>
+      </w:r>
+    </w:p>
+    <w:p>
+      <w:pPr>
+        <w:pStyle w:val="NoSpacing"/>
+        <w:rPr>
+          <w:lang w:val="en-US"/>
+        </w:rPr>
+      </w:pPr>
+      <w:r>
+        <w:rPr>
+          <w:lang w:val="en-US"/>
+        </w:rPr>
+        <w:t>Somerton</w:t>
+      </w:r>
+      <w:r>
+        <w:rPr>
+          <w:lang w:val="en-US"/>
+        </w:rPr>
+        <w:t xml:space="preserve">, </w:t>
+      </w:r>
+      <w:r>
+        <w:rPr>
+          <w:lang w:val="en-US"/>
+        </w:rPr>
+        <w:t>David A., Weinberg</w:t>
+      </w:r>
+      <w:r>
+        <w:rPr>
+          <w:lang w:val="en-US"/>
+        </w:rPr>
+        <w:t xml:space="preserve">, </w:t>
+      </w:r>
+      <w:r>
+        <w:rPr>
+          <w:lang w:val="en-US"/>
+        </w:rPr>
+        <w:t>Kenneth L., and Goodman</w:t>
+      </w:r>
+      <w:r>
+        <w:rPr>
+          <w:lang w:val="en-US"/>
+        </w:rPr>
+        <w:t xml:space="preserve">, </w:t>
+      </w:r>
+      <w:r>
+        <w:rPr>
+          <w:lang w:val="en-US"/>
+        </w:rPr>
+        <w:t>Scott E. 2013. Catchability of snow crab (</w:t>
+      </w:r>
+      <w:proofErr w:type="spellStart"/>
+      <w:r>
+        <w:rPr>
+          <w:i/>
+          <w:lang w:val="en-US"/>
+        </w:rPr>
+        <w:t>Chionoecetes</w:t>
+      </w:r>
+      <w:proofErr w:type="spellEnd"/>
+      <w:r>
+        <w:rPr>
+          <w:i/>
+          <w:lang w:val="en-US"/>
+        </w:rPr>
+        <w:t xml:space="preserve"> </w:t>
+      </w:r>
+      <w:proofErr w:type="spellStart"/>
+      <w:r>
+        <w:rPr>
+          <w:i/>
+          <w:lang w:val="en-US"/>
+        </w:rPr>
+        <w:t>opilio</w:t>
+      </w:r>
+      <w:proofErr w:type="spellEnd"/>
+      <w:r>
+        <w:rPr>
+          <w:lang w:val="en-US"/>
+        </w:rPr>
+        <w:t xml:space="preserve">) by the eastern Bering Sea bottom trawl survey estimated using a catch comparison experiment. Canadian Journal of Fisheries and Aquatic Sciences. </w:t>
+      </w:r>
+      <w:hyperlink r:id="rId5" w:history="1">
+        <w:r>
+          <w:rPr>
+            <w:rStyle w:val="Hyperlink"/>
+            <w:lang w:val="en-US"/>
+          </w:rPr>
+          <w:t>https://doi.org/10.1139/cjfas-2013-0100</w:t>
+        </w:r>
+      </w:hyperlink>
+      <w:r>
+        <w:rPr>
+          <w:lang w:val="en-US"/>
+        </w:rPr>
+        <w:t xml:space="preserve">. </w:t>
+      </w:r>
+    </w:p>
+    <w:p>
+      <w:pPr>
+        <w:pStyle w:val="NoSpacing"/>
+        <w:rPr>
+          <w:lang w:val="en-US"/>
+        </w:rPr>
+      </w:pPr>
+    </w:p>
+    <w:p>
+      <w:pPr>
+        <w:pStyle w:val="NoSpacing"/>
+        <w:rPr>
+          <w:lang w:val="en-US"/>
+        </w:rPr>
+      </w:pPr>
+      <w:r>
+        <w:rPr>
+          <w:lang w:val="en-US"/>
+        </w:rPr>
+        <w:lastRenderedPageBreak/>
+        <w:t>Somerton</w:t>
+      </w:r>
+      <w:r>
+        <w:rPr>
+          <w:lang w:val="en-US"/>
+        </w:rPr>
+        <w:t xml:space="preserve">, </w:t>
+      </w:r>
+      <w:r>
+        <w:rPr>
+          <w:lang w:val="en-US"/>
+        </w:rPr>
+        <w:t>David, Weinberg</w:t>
+      </w:r>
+      <w:r>
+        <w:rPr>
+          <w:lang w:val="en-US"/>
+        </w:rPr>
+        <w:t xml:space="preserve">, </w:t>
+      </w:r>
+      <w:r>
+        <w:rPr>
+          <w:rFonts w:eastAsia="Times New Roman" w:cs="Times New Roman"/>
+        </w:rPr>
+        <w:t>Kenneth L.,</w:t>
+      </w:r>
+      <w:r>
+        <w:rPr>
+          <w:lang w:val="en-US"/>
+        </w:rPr>
+        <w:t xml:space="preserve"> and Scott Goodman. Snow crab selectivity by the NMFS trawl survey</w:t>
+      </w:r>
+      <w:r>
+        <w:rPr>
+          <w:lang w:val="en-US"/>
+        </w:rPr>
+        <w:t xml:space="preserve"> </w:t>
+      </w:r>
+      <w:r>
+        <w:rPr>
+          <w:lang w:val="en-US"/>
+        </w:rPr>
+        <w:t>Groundfish Assessment Program, RACE Division, Alaska Fisheries Science. Center, NOAA</w:t>
+      </w:r>
+      <w:r>
+        <w:rPr>
+          <w:lang w:val="en-US"/>
+        </w:rPr>
+        <w:t>.</w:t>
+      </w:r>
+    </w:p>
+    <w:p>
+      <w:pPr>
+        <w:pStyle w:val="NoSpacing"/>
+        <w:rPr>
+          <w:b/>
+          <w:lang w:val="en-US"/>
+        </w:rPr>
+      </w:pPr>
+    </w:p>
+    <w:p>
+      <w:pPr>
+        <w:pStyle w:val="NoSpacing"/>
+        <w:rPr>
+          <w:lang w:val="en-US"/>
+        </w:rPr>
+      </w:pPr>
+      <w:r>
+        <w:rPr>
+          <w:lang w:val="en-US"/>
+        </w:rPr>
+        <w:t xml:space="preserve">Weinberg, </w:t>
+      </w:r>
+      <w:r>
+        <w:rPr>
+          <w:lang w:val="en-US"/>
+        </w:rPr>
+        <w:t>Kenneth L</w:t>
+      </w:r>
+      <w:r>
+        <w:rPr>
+          <w:lang w:val="en-US"/>
+        </w:rPr>
+        <w:t>.</w:t>
+      </w:r>
+      <w:r>
+        <w:rPr>
+          <w:lang w:val="en-US"/>
+        </w:rPr>
+        <w:t xml:space="preserve"> 2003. Change in the performance of a Bering Sea survey trawl due to varied trawl speed</w:t>
+      </w:r>
+      <w:r>
+        <w:rPr>
+          <w:lang w:val="en-US"/>
+        </w:rPr>
+        <w:t>. Alaska Fishery Research Bulletin. 10(1):42-49.</w:t>
+      </w:r>
+    </w:p>
+    <w:p>
+      <w:pPr>
+        <w:pStyle w:val="NoSpacing"/>
+        <w:rPr>
+          <w:lang w:val="en-US"/>
+        </w:rPr>
+      </w:pPr>
+    </w:p>
+    <w:p>
+      <w:pPr>
+        <w:pStyle w:val="NoSpacing"/>
+        <w:rPr>
+          <w:lang w:val="en-US"/>
+        </w:rPr>
+      </w:pPr>
+      <w:r>
+        <w:rPr>
+          <w:lang w:val="en-US"/>
+        </w:rPr>
+        <w:t>Weinberg</w:t>
+      </w:r>
+      <w:r>
+        <w:rPr>
+          <w:lang w:val="en-US"/>
+        </w:rPr>
+        <w:t xml:space="preserve">, </w:t>
+      </w:r>
+      <w:r>
+        <w:rPr>
+          <w:lang w:val="en-US"/>
+        </w:rPr>
+        <w:t>Kenneth L, Somerton</w:t>
+      </w:r>
+      <w:r>
+        <w:rPr>
+          <w:lang w:val="en-US"/>
+        </w:rPr>
+        <w:t xml:space="preserve">, </w:t>
+      </w:r>
+      <w:r>
+        <w:rPr>
+          <w:lang w:val="en-US"/>
+        </w:rPr>
+        <w:t xml:space="preserve">David A. 2006. The effect of </w:t>
+      </w:r>
+      <w:proofErr w:type="spellStart"/>
+      <w:r>
+        <w:rPr>
+          <w:lang w:val="en-US"/>
+        </w:rPr>
+        <w:t>autotrawl</w:t>
+      </w:r>
+      <w:proofErr w:type="spellEnd"/>
+      <w:r>
+        <w:rPr>
+          <w:lang w:val="en-US"/>
+        </w:rPr>
+        <w:t xml:space="preserve"> systems on the performance of a survey trawl. Fishery Bulletin. 104:35-45</w:t>
+      </w:r>
+      <w:r>
+        <w:rPr>
+          <w:lang w:val="en-US"/>
+        </w:rPr>
+        <w:t xml:space="preserve">. </w:t>
+      </w:r>
+    </w:p>
+    <w:p>
+      <w:pPr>
+        <w:pStyle w:val="NoSpacing"/>
+        <w:rPr>
+          <w:rFonts w:eastAsia="Times New Roman" w:cs="Times New Roman"/>
+        </w:rPr>
+      </w:pPr>
+    </w:p>
+    <w:p>
+      <w:pPr>
+        <w:pStyle w:val="NoSpacing"/>
+        <w:rPr>
+          <w:rFonts w:eastAsia="Times New Roman" w:cs="Times New Roman"/>
+        </w:rPr>
+      </w:pPr>
+      <w:r>
+        <w:rPr>
+          <w:rFonts w:eastAsia="Times New Roman" w:cs="Times New Roman"/>
+        </w:rPr>
+        <w:t>Weinberg</w:t>
+      </w:r>
+      <w:r>
+        <w:rPr>
+          <w:rFonts w:eastAsia="Times New Roman" w:cs="Times New Roman"/>
+        </w:rPr>
+        <w:t xml:space="preserve">, </w:t>
+      </w:r>
+      <w:r>
+        <w:rPr>
+          <w:rFonts w:eastAsia="Times New Roman" w:cs="Times New Roman"/>
+        </w:rPr>
+        <w:t xml:space="preserve">Kenneth L. &amp; </w:t>
+      </w:r>
+      <w:proofErr w:type="spellStart"/>
+      <w:r>
+        <w:rPr>
+          <w:rFonts w:eastAsia="Times New Roman" w:cs="Times New Roman"/>
+        </w:rPr>
+        <w:t>Kotwicki</w:t>
+      </w:r>
+      <w:proofErr w:type="spellEnd"/>
+      <w:r>
+        <w:rPr>
+          <w:rFonts w:eastAsia="Times New Roman" w:cs="Times New Roman"/>
+        </w:rPr>
+        <w:t xml:space="preserve">, </w:t>
+      </w:r>
+      <w:r>
+        <w:rPr>
+          <w:rFonts w:eastAsia="Times New Roman" w:cs="Times New Roman"/>
+        </w:rPr>
+        <w:t>S</w:t>
+      </w:r>
+      <w:r>
+        <w:rPr>
+          <w:rFonts w:eastAsia="Times New Roman" w:cs="Times New Roman"/>
+        </w:rPr>
+        <w:t>.</w:t>
+      </w:r>
+      <w:r>
+        <w:rPr>
+          <w:rFonts w:eastAsia="Times New Roman" w:cs="Times New Roman"/>
+        </w:rPr>
+        <w:t xml:space="preserve"> 2015. Reducing variability in bottom contact and net width of a survey trawl by restraining door movement and applying a constant ratio of warp length to depth. Fishery Bulletin- National Oceanic and Atmospheric Administration 113(2):180-190. DOI: 10.7755/FB.113.2.6</w:t>
+      </w:r>
+    </w:p>
+    <w:p>
+      <w:pPr>
+        <w:rPr>
+          <w:sz w:val="22"/>
+          <w:szCs w:val="22"/>
+        </w:rPr>
+      </w:pPr>
+      <w:bookmarkStart w:id="0" w:name="_GoBack"/>
+      <w:bookmarkEnd w:id="0"/>
     </w:p>
     <w:sectPr>
       <w:pgSz w:w="12240" w:h="15840"/>
@@ -3543,44 +3877,9 @@
 </w:document>
 </file>
 
-<file path=word/commentsExtended.xml><?xml version="1.0" encoding="utf-8"?>
-<w15:commentsEx xmlns:wpc="http://schemas.microsoft.com/office/word/2010/wordprocessingCanvas" xmlns:cx="http://schemas.microsoft.com/office/drawing/2014/chartex" xmlns:cx1="http://schemas.microsoft.com/office/drawing/2015/9/8/chartex" xmlns:mc="http://schemas.openxmlformats.org/markup-compatibility/2006" xmlns:o="urn:schemas-microsoft-com:office:office" xmlns:r="http://schemas.openxmlformats.org/officeDocument/2006/relationships" xmlns:m="http://schemas.openxmlformats.org/officeDocument/2006/math" xmlns:v="urn:schemas-microsoft-com:vml" xmlns:wp14="http://schemas.microsoft.com/office/word/2010/wordprocessingDrawing" xmlns:wp="http://schemas.openxmlformats.org/drawingml/2006/wordprocessingDrawing" xmlns:w10="urn:schemas-microsoft-com:office:word" xmlns:w="http://schemas.openxmlformats.org/wordprocessingml/2006/main" xmlns:w14="http://schemas.microsoft.com/office/word/2010/wordml" xmlns:w15="http://schemas.microsoft.com/office/word/2012/wordml" xmlns:w16se="http://schemas.microsoft.com/office/word/2015/wordml/symex" xmlns:wpg="http://schemas.microsoft.com/office/word/2010/wordprocessingGroup" xmlns:wpi="http://schemas.microsoft.com/office/word/2010/wordprocessingInk" xmlns:wne="http://schemas.microsoft.com/office/word/2006/wordml" xmlns:wps="http://schemas.microsoft.com/office/word/2010/wordprocessingShape" mc:Ignorable="w14 w15 w16se wp14">
-  <w15:commentEx w15:paraId="57F9F864" w15:done="0"/>
-  <w15:commentEx w15:paraId="63528D1B" w15:done="0"/>
-  <w15:commentEx w15:paraId="61C7F69F" w15:done="0"/>
-  <w15:commentEx w15:paraId="54C18A49" w15:done="0"/>
-  <w15:commentEx w15:paraId="576137BD" w15:paraIdParent="54C18A49" w15:done="0"/>
-  <w15:commentEx w15:paraId="6FD73B90" w15:done="0"/>
-  <w15:commentEx w15:paraId="0C468665" w15:done="0"/>
-  <w15:commentEx w15:paraId="18665377" w15:done="0"/>
-  <w15:commentEx w15:paraId="233961E3" w15:done="0"/>
-  <w15:commentEx w15:paraId="2A102CBC" w15:done="0"/>
-  <w15:commentEx w15:paraId="59702462" w15:done="0"/>
-  <w15:commentEx w15:paraId="7117F445" w15:done="0"/>
-  <w15:commentEx w15:paraId="462F64C3" w15:done="0"/>
-  <w15:commentEx w15:paraId="3147ACD9" w15:done="0"/>
-  <w15:commentEx w15:paraId="0829CC4C" w15:done="0"/>
-  <w15:commentEx w15:paraId="0EE68A49" w15:done="0"/>
-  <w15:commentEx w15:paraId="117D43B4" w15:paraIdParent="0EE68A49" w15:done="0"/>
-  <w15:commentEx w15:paraId="29B20C31" w15:done="0"/>
-  <w15:commentEx w15:paraId="4B5942FE" w15:done="0"/>
-  <w15:commentEx w15:paraId="43812607" w15:done="0"/>
-  <w15:commentEx w15:paraId="1E198C92" w15:done="0"/>
-  <w15:commentEx w15:paraId="28D72D09" w15:done="0"/>
-  <w15:commentEx w15:paraId="3D5D0050" w15:done="0"/>
-  <w15:commentEx w15:paraId="7D443567" w15:done="0"/>
-  <w15:commentEx w15:paraId="705D6189" w15:done="0"/>
-  <w15:commentEx w15:paraId="14259F42" w15:done="0"/>
-  <w15:commentEx w15:paraId="0C8C927D" w15:done="0"/>
-  <w15:commentEx w15:paraId="2A05649E" w15:done="0"/>
-  <w15:commentEx w15:paraId="15788E0D" w15:done="0"/>
-  <w15:commentEx w15:paraId="20A7EC8B" w15:done="0"/>
-</w15:commentsEx>
-</file>
-
 <file path=word/numbering.xml><?xml version="1.0" encoding="utf-8"?>
-<w:numbering xmlns:wpc="http://schemas.microsoft.com/office/word/2010/wordprocessingCanvas" xmlns:mo="http://schemas.microsoft.com/office/mac/office/2008/main" xmlns:mc="http://schemas.openxmlformats.org/markup-compatibility/2006" xmlns:mv="urn:schemas-microsoft-com:mac:vml" xmlns:o="urn:schemas-microsoft-com:office:office" xmlns:r="http://schemas.openxmlformats.org/officeDocument/2006/relationships" xmlns:m="http://schemas.openxmlformats.org/officeDocument/2006/math" xmlns:v="urn:schemas-microsoft-com:vml" xmlns:wp14="http://schemas.microsoft.com/office/word/2010/wordprocessingDrawing" xmlns:wp="http://schemas.openxmlformats.org/drawingml/2006/wordprocessingDrawing" xmlns:w10="urn:schemas-microsoft-com:office:word" xmlns:w="http://schemas.openxmlformats.org/wordprocessingml/2006/main" xmlns:w14="http://schemas.microsoft.com/office/word/2010/wordml" xmlns:wpg="http://schemas.microsoft.com/office/word/2010/wordprocessingGroup" xmlns:wpi="http://schemas.microsoft.com/office/word/2010/wordprocessingInk" xmlns:wne="http://schemas.microsoft.com/office/word/2006/wordml" xmlns:wps="http://schemas.microsoft.com/office/word/2010/wordprocessingShape" mc:Ignorable="w14 wp14">
-  <w:abstractNum w:abstractNumId="0">
+<w:numbering xmlns:wpc="http://schemas.microsoft.com/office/word/2010/wordprocessingCanvas" xmlns:cx="http://schemas.microsoft.com/office/drawing/2014/chartex" xmlns:cx1="http://schemas.microsoft.com/office/drawing/2015/9/8/chartex" xmlns:mc="http://schemas.openxmlformats.org/markup-compatibility/2006" xmlns:o="urn:schemas-microsoft-com:office:office" xmlns:r="http://schemas.openxmlformats.org/officeDocument/2006/relationships" xmlns:m="http://schemas.openxmlformats.org/officeDocument/2006/math" xmlns:v="urn:schemas-microsoft-com:vml" xmlns:wp14="http://schemas.microsoft.com/office/word/2010/wordprocessingDrawing" xmlns:wp="http://schemas.openxmlformats.org/drawingml/2006/wordprocessingDrawing" xmlns:w10="urn:schemas-microsoft-com:office:word" xmlns:w="http://schemas.openxmlformats.org/wordprocessingml/2006/main" xmlns:w14="http://schemas.microsoft.com/office/word/2010/wordml" xmlns:w15="http://schemas.microsoft.com/office/word/2012/wordml" xmlns:w16se="http://schemas.microsoft.com/office/word/2015/wordml/symex" xmlns:wpg="http://schemas.microsoft.com/office/word/2010/wordprocessingGroup" xmlns:wpi="http://schemas.microsoft.com/office/word/2010/wordprocessingInk" xmlns:wne="http://schemas.microsoft.com/office/word/2006/wordml" xmlns:wps="http://schemas.microsoft.com/office/word/2010/wordprocessingShape" mc:Ignorable="w14 w15 w16se wp14">
+  <w:abstractNum w:abstractNumId="0" w15:restartNumberingAfterBreak="0">
     <w:nsid w:val="003474A2"/>
     <w:multiLevelType w:val="hybridMultilevel"/>
     <w:tmpl w:val="85825178"/>
@@ -3693,7 +3992,7 @@
       </w:rPr>
     </w:lvl>
   </w:abstractNum>
-  <w:abstractNum w:abstractNumId="1">
+  <w:abstractNum w:abstractNumId="1" w15:restartNumberingAfterBreak="0">
     <w:nsid w:val="043C1129"/>
     <w:multiLevelType w:val="multilevel"/>
     <w:tmpl w:val="0409001D"/>
@@ -3779,7 +4078,7 @@
       </w:pPr>
     </w:lvl>
   </w:abstractNum>
-  <w:abstractNum w:abstractNumId="2">
+  <w:abstractNum w:abstractNumId="2" w15:restartNumberingAfterBreak="0">
     <w:nsid w:val="062B4422"/>
     <w:multiLevelType w:val="hybridMultilevel"/>
     <w:tmpl w:val="3A22AA4E"/>
@@ -3892,7 +4191,7 @@
       </w:rPr>
     </w:lvl>
   </w:abstractNum>
-  <w:abstractNum w:abstractNumId="3">
+  <w:abstractNum w:abstractNumId="3" w15:restartNumberingAfterBreak="0">
     <w:nsid w:val="068C6622"/>
     <w:multiLevelType w:val="hybridMultilevel"/>
     <w:tmpl w:val="0136D6C6"/>
@@ -4005,7 +4304,7 @@
       </w:rPr>
     </w:lvl>
   </w:abstractNum>
-  <w:abstractNum w:abstractNumId="4">
+  <w:abstractNum w:abstractNumId="4" w15:restartNumberingAfterBreak="0">
     <w:nsid w:val="09385082"/>
     <w:multiLevelType w:val="hybridMultilevel"/>
     <w:tmpl w:val="C7128D6A"/>
@@ -4091,7 +4390,7 @@
       </w:pPr>
     </w:lvl>
   </w:abstractNum>
-  <w:abstractNum w:abstractNumId="5">
+  <w:abstractNum w:abstractNumId="5" w15:restartNumberingAfterBreak="0">
     <w:nsid w:val="15591B1D"/>
     <w:multiLevelType w:val="hybridMultilevel"/>
     <w:tmpl w:val="D0806CF2"/>
@@ -4204,7 +4503,7 @@
       </w:rPr>
     </w:lvl>
   </w:abstractNum>
-  <w:abstractNum w:abstractNumId="6">
+  <w:abstractNum w:abstractNumId="6" w15:restartNumberingAfterBreak="0">
     <w:nsid w:val="1EE145E4"/>
     <w:multiLevelType w:val="hybridMultilevel"/>
     <w:tmpl w:val="F8C4205A"/>
@@ -4317,7 +4616,7 @@
       </w:rPr>
     </w:lvl>
   </w:abstractNum>
-  <w:abstractNum w:abstractNumId="7">
+  <w:abstractNum w:abstractNumId="7" w15:restartNumberingAfterBreak="0">
     <w:nsid w:val="223A4643"/>
     <w:multiLevelType w:val="multilevel"/>
     <w:tmpl w:val="0409001D"/>
@@ -4403,7 +4702,7 @@
       </w:pPr>
     </w:lvl>
   </w:abstractNum>
-  <w:abstractNum w:abstractNumId="8">
+  <w:abstractNum w:abstractNumId="8" w15:restartNumberingAfterBreak="0">
     <w:nsid w:val="246A2121"/>
     <w:multiLevelType w:val="hybridMultilevel"/>
     <w:tmpl w:val="412820C2"/>
@@ -4516,7 +4815,7 @@
       </w:rPr>
     </w:lvl>
   </w:abstractNum>
-  <w:abstractNum w:abstractNumId="9">
+  <w:abstractNum w:abstractNumId="9" w15:restartNumberingAfterBreak="0">
     <w:nsid w:val="2A287579"/>
     <w:multiLevelType w:val="hybridMultilevel"/>
     <w:tmpl w:val="CA3C059E"/>
@@ -4629,7 +4928,7 @@
       </w:rPr>
     </w:lvl>
   </w:abstractNum>
-  <w:abstractNum w:abstractNumId="10">
+  <w:abstractNum w:abstractNumId="10" w15:restartNumberingAfterBreak="0">
     <w:nsid w:val="2A2A3DD2"/>
     <w:multiLevelType w:val="multilevel"/>
     <w:tmpl w:val="0409001D"/>
@@ -4715,7 +5014,7 @@
       </w:pPr>
     </w:lvl>
   </w:abstractNum>
-  <w:abstractNum w:abstractNumId="11">
+  <w:abstractNum w:abstractNumId="11" w15:restartNumberingAfterBreak="0">
     <w:nsid w:val="2EA76665"/>
     <w:multiLevelType w:val="hybridMultilevel"/>
     <w:tmpl w:val="7F52D78A"/>
@@ -4828,7 +5127,7 @@
       </w:rPr>
     </w:lvl>
   </w:abstractNum>
-  <w:abstractNum w:abstractNumId="12">
+  <w:abstractNum w:abstractNumId="12" w15:restartNumberingAfterBreak="0">
     <w:nsid w:val="32EC4455"/>
     <w:multiLevelType w:val="hybridMultilevel"/>
     <w:tmpl w:val="73C4A4FE"/>
@@ -4941,7 +5240,7 @@
       </w:rPr>
     </w:lvl>
   </w:abstractNum>
-  <w:abstractNum w:abstractNumId="13">
+  <w:abstractNum w:abstractNumId="13" w15:restartNumberingAfterBreak="0">
     <w:nsid w:val="53E54BE7"/>
     <w:multiLevelType w:val="hybridMultilevel"/>
     <w:tmpl w:val="57223E2C"/>
@@ -5054,7 +5353,7 @@
       </w:rPr>
     </w:lvl>
   </w:abstractNum>
-  <w:abstractNum w:abstractNumId="14">
+  <w:abstractNum w:abstractNumId="14" w15:restartNumberingAfterBreak="0">
     <w:nsid w:val="59CF1357"/>
     <w:multiLevelType w:val="multilevel"/>
     <w:tmpl w:val="0409001F"/>
@@ -5140,7 +5439,7 @@
       </w:pPr>
     </w:lvl>
   </w:abstractNum>
-  <w:abstractNum w:abstractNumId="15">
+  <w:abstractNum w:abstractNumId="15" w15:restartNumberingAfterBreak="0">
     <w:nsid w:val="5A3F626D"/>
     <w:multiLevelType w:val="hybridMultilevel"/>
     <w:tmpl w:val="54C698DC"/>
@@ -5253,7 +5552,7 @@
       </w:rPr>
     </w:lvl>
   </w:abstractNum>
-  <w:abstractNum w:abstractNumId="16">
+  <w:abstractNum w:abstractNumId="16" w15:restartNumberingAfterBreak="0">
     <w:nsid w:val="64415976"/>
     <w:multiLevelType w:val="hybridMultilevel"/>
     <w:tmpl w:val="E5DCCB36"/>
@@ -5366,7 +5665,7 @@
       </w:rPr>
     </w:lvl>
   </w:abstractNum>
-  <w:abstractNum w:abstractNumId="17">
+  <w:abstractNum w:abstractNumId="17" w15:restartNumberingAfterBreak="0">
     <w:nsid w:val="65A77352"/>
     <w:multiLevelType w:val="hybridMultilevel"/>
     <w:tmpl w:val="A8CADA44"/>
@@ -5452,7 +5751,7 @@
       </w:pPr>
     </w:lvl>
   </w:abstractNum>
-  <w:abstractNum w:abstractNumId="18">
+  <w:abstractNum w:abstractNumId="18" w15:restartNumberingAfterBreak="0">
     <w:nsid w:val="68097BAC"/>
     <w:multiLevelType w:val="hybridMultilevel"/>
     <w:tmpl w:val="926258F0"/>
@@ -5565,7 +5864,7 @@
       </w:rPr>
     </w:lvl>
   </w:abstractNum>
-  <w:abstractNum w:abstractNumId="19">
+  <w:abstractNum w:abstractNumId="19" w15:restartNumberingAfterBreak="0">
     <w:nsid w:val="740F3D24"/>
     <w:multiLevelType w:val="hybridMultilevel"/>
     <w:tmpl w:val="A34E8EE6"/>
@@ -5678,7 +5977,7 @@
       </w:rPr>
     </w:lvl>
   </w:abstractNum>
-  <w:abstractNum w:abstractNumId="20">
+  <w:abstractNum w:abstractNumId="20" w15:restartNumberingAfterBreak="0">
     <w:nsid w:val="75482273"/>
     <w:multiLevelType w:val="hybridMultilevel"/>
     <w:tmpl w:val="A3F8CC9C"/>
@@ -5764,7 +6063,7 @@
       </w:pPr>
     </w:lvl>
   </w:abstractNum>
-  <w:abstractNum w:abstractNumId="21">
+  <w:abstractNum w:abstractNumId="21" w15:restartNumberingAfterBreak="0">
     <w:nsid w:val="7915000E"/>
     <w:multiLevelType w:val="hybridMultilevel"/>
     <w:tmpl w:val="AD46FE6E"/>
@@ -5877,7 +6176,7 @@
       </w:rPr>
     </w:lvl>
   </w:abstractNum>
-  <w:abstractNum w:abstractNumId="22">
+  <w:abstractNum w:abstractNumId="22" w15:restartNumberingAfterBreak="0">
     <w:nsid w:val="79AF71B8"/>
     <w:multiLevelType w:val="hybridMultilevel"/>
     <w:tmpl w:val="F8347430"/>
@@ -5990,7 +6289,7 @@
       </w:rPr>
     </w:lvl>
   </w:abstractNum>
-  <w:abstractNum w:abstractNumId="23">
+  <w:abstractNum w:abstractNumId="23" w15:restartNumberingAfterBreak="0">
     <w:nsid w:val="79E16F4C"/>
     <w:multiLevelType w:val="hybridMultilevel"/>
     <w:tmpl w:val="549A22C0"/>
@@ -6076,7 +6375,7 @@
       </w:pPr>
     </w:lvl>
   </w:abstractNum>
-  <w:abstractNum w:abstractNumId="24">
+  <w:abstractNum w:abstractNumId="24" w15:restartNumberingAfterBreak="0">
     <w:nsid w:val="7A461AA3"/>
     <w:multiLevelType w:val="hybridMultilevel"/>
     <w:tmpl w:val="145C537C"/>
@@ -6189,7 +6488,7 @@
       </w:rPr>
     </w:lvl>
   </w:abstractNum>
-  <w:abstractNum w:abstractNumId="25">
+  <w:abstractNum w:abstractNumId="25" w15:restartNumberingAfterBreak="0">
     <w:nsid w:val="7B12305C"/>
     <w:multiLevelType w:val="hybridMultilevel"/>
     <w:tmpl w:val="11485F20"/>
@@ -6383,97 +6682,8 @@
 </w:numbering>
 </file>
 
-<file path=word/people.xml><?xml version="1.0" encoding="utf-8"?>
-<w15:people xmlns:wpc="http://schemas.microsoft.com/office/word/2010/wordprocessingCanvas" xmlns:cx="http://schemas.microsoft.com/office/drawing/2014/chartex" xmlns:cx1="http://schemas.microsoft.com/office/drawing/2015/9/8/chartex" xmlns:mc="http://schemas.openxmlformats.org/markup-compatibility/2006" xmlns:o="urn:schemas-microsoft-com:office:office" xmlns:r="http://schemas.openxmlformats.org/officeDocument/2006/relationships" xmlns:m="http://schemas.openxmlformats.org/officeDocument/2006/math" xmlns:v="urn:schemas-microsoft-com:vml" xmlns:wp14="http://schemas.microsoft.com/office/word/2010/wordprocessingDrawing" xmlns:wp="http://schemas.openxmlformats.org/drawingml/2006/wordprocessingDrawing" xmlns:w10="urn:schemas-microsoft-com:office:word" xmlns:w="http://schemas.openxmlformats.org/wordprocessingml/2006/main" xmlns:w14="http://schemas.microsoft.com/office/word/2010/wordml" xmlns:w15="http://schemas.microsoft.com/office/word/2012/wordml" xmlns:w16se="http://schemas.microsoft.com/office/word/2015/wordml/symex" xmlns:wpg="http://schemas.microsoft.com/office/word/2010/wordprocessingGroup" xmlns:wpi="http://schemas.microsoft.com/office/word/2010/wordprocessingInk" xmlns:wne="http://schemas.microsoft.com/office/word/2006/wordml" xmlns:wps="http://schemas.microsoft.com/office/word/2010/wordprocessingShape" mc:Ignorable="w14 w15 w16se wp14">
-  <w15:person w15:author="Mikio Moriyasu">
-    <w15:presenceInfo w15:providerId="AD" w15:userId="S-1-5-21-334392860-1687531001-4089495415-15331"/>
-  </w15:person>
-  <w15:person w15:author="Mikio Moriyasu [2]">
-    <w15:presenceInfo w15:providerId="AD" w15:userId="S-1-5-21-334392860-1687531001-4089495415-15331"/>
-  </w15:person>
-  <w15:person w15:author="Mikio Moriyasu [3]">
-    <w15:presenceInfo w15:providerId="AD" w15:userId="S-1-5-21-334392860-1687531001-4089495415-15331"/>
-  </w15:person>
-  <w15:person w15:author="Mikio Moriyasu [4]">
-    <w15:presenceInfo w15:providerId="AD" w15:userId="S-1-5-21-334392860-1687531001-4089495415-15331"/>
-  </w15:person>
-  <w15:person w15:author="Mikio Moriyasu [5]">
-    <w15:presenceInfo w15:providerId="AD" w15:userId="S-1-5-21-334392860-1687531001-4089495415-15331"/>
-  </w15:person>
-  <w15:person w15:author="Mikio Moriyasu [6]">
-    <w15:presenceInfo w15:providerId="AD" w15:userId="S-1-5-21-334392860-1687531001-4089495415-15331"/>
-  </w15:person>
-  <w15:person w15:author="Mikio Moriyasu [7]">
-    <w15:presenceInfo w15:providerId="AD" w15:userId="S-1-5-21-334392860-1687531001-4089495415-15331"/>
-  </w15:person>
-  <w15:person w15:author="Mikio Moriyasu [8]">
-    <w15:presenceInfo w15:providerId="AD" w15:userId="S-1-5-21-334392860-1687531001-4089495415-15331"/>
-  </w15:person>
-  <w15:person w15:author="Mikio Moriyasu [9]">
-    <w15:presenceInfo w15:providerId="AD" w15:userId="S-1-5-21-334392860-1687531001-4089495415-15331"/>
-  </w15:person>
-  <w15:person w15:author="Mikio Moriyasu [10]">
-    <w15:presenceInfo w15:providerId="AD" w15:userId="S-1-5-21-334392860-1687531001-4089495415-15331"/>
-  </w15:person>
-  <w15:person w15:author="Mikio Moriyasu [11]">
-    <w15:presenceInfo w15:providerId="AD" w15:userId="S-1-5-21-334392860-1687531001-4089495415-15331"/>
-  </w15:person>
-  <w15:person w15:author="Mikio Moriyasu [12]">
-    <w15:presenceInfo w15:providerId="AD" w15:userId="S-1-5-21-334392860-1687531001-4089495415-15331"/>
-  </w15:person>
-  <w15:person w15:author="Mikio Moriyasu [13]">
-    <w15:presenceInfo w15:providerId="AD" w15:userId="S-1-5-21-334392860-1687531001-4089495415-15331"/>
-  </w15:person>
-  <w15:person w15:author="Mikio Moriyasu [14]">
-    <w15:presenceInfo w15:providerId="AD" w15:userId="S-1-5-21-334392860-1687531001-4089495415-15331"/>
-  </w15:person>
-  <w15:person w15:author="Mikio Moriyasu [15]">
-    <w15:presenceInfo w15:providerId="AD" w15:userId="S-1-5-21-334392860-1687531001-4089495415-15331"/>
-  </w15:person>
-  <w15:person w15:author="Mikio Moriyasu [16]">
-    <w15:presenceInfo w15:providerId="AD" w15:userId="S-1-5-21-334392860-1687531001-4089495415-15331"/>
-  </w15:person>
-  <w15:person w15:author="Mikio Moriyasu [17]">
-    <w15:presenceInfo w15:providerId="AD" w15:userId="S-1-5-21-334392860-1687531001-4089495415-15331"/>
-  </w15:person>
-  <w15:person w15:author="Mikio Moriyasu [18]">
-    <w15:presenceInfo w15:providerId="AD" w15:userId="S-1-5-21-334392860-1687531001-4089495415-15331"/>
-  </w15:person>
-  <w15:person w15:author="Mikio Moriyasu [19]">
-    <w15:presenceInfo w15:providerId="AD" w15:userId="S-1-5-21-334392860-1687531001-4089495415-15331"/>
-  </w15:person>
-  <w15:person w15:author="Mikio Moriyasu [20]">
-    <w15:presenceInfo w15:providerId="AD" w15:userId="S-1-5-21-334392860-1687531001-4089495415-15331"/>
-  </w15:person>
-  <w15:person w15:author="Mikio Moriyasu [21]">
-    <w15:presenceInfo w15:providerId="AD" w15:userId="S-1-5-21-334392860-1687531001-4089495415-15331"/>
-  </w15:person>
-  <w15:person w15:author="Mikio Moriyasu [22]">
-    <w15:presenceInfo w15:providerId="AD" w15:userId="S-1-5-21-334392860-1687531001-4089495415-15331"/>
-  </w15:person>
-  <w15:person w15:author="Mikio Moriyasu [23]">
-    <w15:presenceInfo w15:providerId="AD" w15:userId="S-1-5-21-334392860-1687531001-4089495415-15331"/>
-  </w15:person>
-  <w15:person w15:author="Mikio Moriyasu [24]">
-    <w15:presenceInfo w15:providerId="AD" w15:userId="S-1-5-21-334392860-1687531001-4089495415-15331"/>
-  </w15:person>
-  <w15:person w15:author="Mikio Moriyasu [25]">
-    <w15:presenceInfo w15:providerId="AD" w15:userId="S-1-5-21-334392860-1687531001-4089495415-15331"/>
-  </w15:person>
-  <w15:person w15:author="Mikio Moriyasu [26]">
-    <w15:presenceInfo w15:providerId="AD" w15:userId="S-1-5-21-334392860-1687531001-4089495415-15331"/>
-  </w15:person>
-  <w15:person w15:author="Mikio Moriyasu [27]">
-    <w15:presenceInfo w15:providerId="AD" w15:userId="S-1-5-21-334392860-1687531001-4089495415-15331"/>
-  </w15:person>
-  <w15:person w15:author="Mikio Moriyasu [28]">
-    <w15:presenceInfo w15:providerId="AD" w15:userId="S-1-5-21-334392860-1687531001-4089495415-15331"/>
-  </w15:person>
-</w15:people>
-</file>
-
 <file path=word/styles.xml><?xml version="1.0" encoding="utf-8"?>
-<w:styles xmlns:mc="http://schemas.openxmlformats.org/markup-compatibility/2006" xmlns:r="http://schemas.openxmlformats.org/officeDocument/2006/relationships" xmlns:w="http://schemas.openxmlformats.org/wordprocessingml/2006/main" xmlns:w14="http://schemas.microsoft.com/office/word/2010/wordml" mc:Ignorable="w14">
+<w:styles xmlns:mc="http://schemas.openxmlformats.org/markup-compatibility/2006" xmlns:r="http://schemas.openxmlformats.org/officeDocument/2006/relationships" xmlns:w="http://schemas.openxmlformats.org/wordprocessingml/2006/main" xmlns:w14="http://schemas.microsoft.com/office/word/2010/wordml" xmlns:w15="http://schemas.microsoft.com/office/word/2012/wordml" xmlns:w16se="http://schemas.microsoft.com/office/word/2015/wordml/symex" mc:Ignorable="w14 w15 w16se">
   <w:docDefaults>
     <w:rPrDefault>
       <w:rPr>
@@ -6485,156 +6695,369 @@
     </w:rPrDefault>
     <w:pPrDefault/>
   </w:docDefaults>
-  <w:latentStyles w:defLockedState="0" w:defUIPriority="99" w:defSemiHidden="1" w:defUnhideWhenUsed="1" w:defQFormat="0" w:count="276">
-    <w:lsdException w:name="Normal" w:semiHidden="0" w:uiPriority="0" w:unhideWhenUsed="0" w:qFormat="1"/>
-    <w:lsdException w:name="heading 1" w:semiHidden="0" w:uiPriority="9" w:unhideWhenUsed="0" w:qFormat="1"/>
-    <w:lsdException w:name="heading 2" w:uiPriority="9" w:qFormat="1"/>
-    <w:lsdException w:name="heading 3" w:uiPriority="0" w:qFormat="1"/>
-    <w:lsdException w:name="heading 4" w:uiPriority="9" w:qFormat="1"/>
-    <w:lsdException w:name="heading 5" w:uiPriority="9" w:qFormat="1"/>
-    <w:lsdException w:name="heading 6" w:uiPriority="9" w:qFormat="1"/>
-    <w:lsdException w:name="heading 7" w:uiPriority="9" w:qFormat="1"/>
-    <w:lsdException w:name="heading 8" w:uiPriority="9" w:qFormat="1"/>
-    <w:lsdException w:name="heading 9" w:uiPriority="9" w:qFormat="1"/>
-    <w:lsdException w:name="toc 1" w:uiPriority="39"/>
-    <w:lsdException w:name="toc 2" w:uiPriority="39"/>
-    <w:lsdException w:name="toc 3" w:uiPriority="39"/>
-    <w:lsdException w:name="toc 4" w:uiPriority="39"/>
-    <w:lsdException w:name="toc 5" w:uiPriority="39"/>
-    <w:lsdException w:name="toc 6" w:uiPriority="39"/>
-    <w:lsdException w:name="toc 7" w:uiPriority="39"/>
-    <w:lsdException w:name="toc 8" w:uiPriority="39"/>
-    <w:lsdException w:name="toc 9" w:uiPriority="39"/>
-    <w:lsdException w:name="annotation text" w:uiPriority="0"/>
-    <w:lsdException w:name="caption" w:uiPriority="35" w:qFormat="1"/>
-    <w:lsdException w:name="annotation reference" w:uiPriority="0"/>
-    <w:lsdException w:name="Title" w:semiHidden="0" w:uiPriority="10" w:unhideWhenUsed="0" w:qFormat="1"/>
-    <w:lsdException w:name="Default Paragraph Font" w:uiPriority="1"/>
-    <w:lsdException w:name="Body Text" w:uiPriority="0" w:qFormat="1"/>
-    <w:lsdException w:name="Subtitle" w:semiHidden="0" w:uiPriority="11" w:unhideWhenUsed="0" w:qFormat="1"/>
-    <w:lsdException w:name="Strong" w:semiHidden="0" w:uiPriority="22" w:unhideWhenUsed="0" w:qFormat="1"/>
-    <w:lsdException w:name="Emphasis" w:semiHidden="0" w:uiPriority="20" w:unhideWhenUsed="0" w:qFormat="1"/>
-    <w:lsdException w:name="Table Grid" w:semiHidden="0" w:uiPriority="59" w:unhideWhenUsed="0"/>
-    <w:lsdException w:name="Note Level 1" w:semiHidden="0" w:unhideWhenUsed="0"/>
-    <w:lsdException w:name="Note Level 2" w:semiHidden="0" w:unhideWhenUsed="0"/>
-    <w:lsdException w:name="Note Level 3" w:semiHidden="0" w:unhideWhenUsed="0"/>
-    <w:lsdException w:name="Note Level 4" w:semiHidden="0" w:unhideWhenUsed="0"/>
-    <w:lsdException w:name="Note Level 5" w:semiHidden="0" w:unhideWhenUsed="0"/>
-    <w:lsdException w:name="Note Level 6" w:semiHidden="0" w:unhideWhenUsed="0"/>
-    <w:lsdException w:name="Note Level 7" w:semiHidden="0" w:unhideWhenUsed="0"/>
-    <w:lsdException w:name="Note Level 8" w:semiHidden="0" w:unhideWhenUsed="0"/>
-    <w:lsdException w:name="Note Level 9" w:semiHidden="0" w:unhideWhenUsed="0"/>
-    <w:lsdException w:name="Placeholder Text" w:unhideWhenUsed="0"/>
-    <w:lsdException w:name="No Spacing" w:semiHidden="0" w:uiPriority="1" w:unhideWhenUsed="0" w:qFormat="1"/>
-    <w:lsdException w:name="Light Shading" w:semiHidden="0" w:uiPriority="60" w:unhideWhenUsed="0"/>
-    <w:lsdException w:name="Light List" w:semiHidden="0" w:uiPriority="61" w:unhideWhenUsed="0"/>
-    <w:lsdException w:name="Light Grid" w:semiHidden="0" w:uiPriority="62" w:unhideWhenUsed="0"/>
-    <w:lsdException w:name="Medium Shading 1" w:semiHidden="0" w:uiPriority="63" w:unhideWhenUsed="0"/>
-    <w:lsdException w:name="Medium Shading 2" w:semiHidden="0" w:uiPriority="64" w:unhideWhenUsed="0"/>
-    <w:lsdException w:name="Medium List 1" w:semiHidden="0" w:uiPriority="65" w:unhideWhenUsed="0"/>
-    <w:lsdException w:name="Medium List 2" w:semiHidden="0" w:uiPriority="66" w:unhideWhenUsed="0"/>
-    <w:lsdException w:name="Medium Grid 1" w:semiHidden="0" w:uiPriority="67" w:unhideWhenUsed="0"/>
-    <w:lsdException w:name="Medium Grid 2" w:semiHidden="0" w:uiPriority="68" w:unhideWhenUsed="0"/>
-    <w:lsdException w:name="Medium Grid 3" w:semiHidden="0" w:uiPriority="69" w:unhideWhenUsed="0"/>
-    <w:lsdException w:name="Dark List" w:semiHidden="0" w:uiPriority="70" w:unhideWhenUsed="0"/>
-    <w:lsdException w:name="Colorful Shading" w:semiHidden="0" w:uiPriority="71" w:unhideWhenUsed="0"/>
-    <w:lsdException w:name="Colorful List" w:semiHidden="0" w:uiPriority="72" w:unhideWhenUsed="0"/>
-    <w:lsdException w:name="Colorful Grid" w:semiHidden="0" w:uiPriority="73" w:unhideWhenUsed="0"/>
-    <w:lsdException w:name="Light Shading Accent 1" w:semiHidden="0" w:uiPriority="60" w:unhideWhenUsed="0"/>
-    <w:lsdException w:name="Light List Accent 1" w:semiHidden="0" w:uiPriority="61" w:unhideWhenUsed="0"/>
-    <w:lsdException w:name="Light Grid Accent 1" w:semiHidden="0" w:uiPriority="62" w:unhideWhenUsed="0"/>
-    <w:lsdException w:name="Medium Shading 1 Accent 1" w:semiHidden="0" w:uiPriority="63" w:unhideWhenUsed="0"/>
-    <w:lsdException w:name="Medium Shading 2 Accent 1" w:semiHidden="0" w:uiPriority="64" w:unhideWhenUsed="0"/>
-    <w:lsdException w:name="Medium List 1 Accent 1" w:semiHidden="0" w:uiPriority="65" w:unhideWhenUsed="0"/>
-    <w:lsdException w:name="Revision" w:unhideWhenUsed="0"/>
-    <w:lsdException w:name="List Paragraph" w:semiHidden="0" w:uiPriority="34" w:unhideWhenUsed="0" w:qFormat="1"/>
-    <w:lsdException w:name="Quote" w:semiHidden="0" w:uiPriority="29" w:unhideWhenUsed="0" w:qFormat="1"/>
-    <w:lsdException w:name="Intense Quote" w:semiHidden="0" w:uiPriority="30" w:unhideWhenUsed="0" w:qFormat="1"/>
-    <w:lsdException w:name="Medium List 2 Accent 1" w:semiHidden="0" w:uiPriority="66" w:unhideWhenUsed="0"/>
-    <w:lsdException w:name="Medium Grid 1 Accent 1" w:semiHidden="0" w:uiPriority="67" w:unhideWhenUsed="0"/>
-    <w:lsdException w:name="Medium Grid 2 Accent 1" w:semiHidden="0" w:uiPriority="68" w:unhideWhenUsed="0"/>
-    <w:lsdException w:name="Medium Grid 3 Accent 1" w:semiHidden="0" w:uiPriority="69" w:unhideWhenUsed="0"/>
-    <w:lsdException w:name="Dark List Accent 1" w:semiHidden="0" w:uiPriority="70" w:unhideWhenUsed="0"/>
-    <w:lsdException w:name="Colorful Shading Accent 1" w:semiHidden="0" w:uiPriority="71" w:unhideWhenUsed="0"/>
-    <w:lsdException w:name="Colorful List Accent 1" w:semiHidden="0" w:uiPriority="72" w:unhideWhenUsed="0"/>
-    <w:lsdException w:name="Colorful Grid Accent 1" w:semiHidden="0" w:uiPriority="73" w:unhideWhenUsed="0"/>
-    <w:lsdException w:name="Light Shading Accent 2" w:semiHidden="0" w:uiPriority="60" w:unhideWhenUsed="0"/>
-    <w:lsdException w:name="Light List Accent 2" w:semiHidden="0" w:uiPriority="61" w:unhideWhenUsed="0"/>
-    <w:lsdException w:name="Light Grid Accent 2" w:semiHidden="0" w:uiPriority="62" w:unhideWhenUsed="0"/>
-    <w:lsdException w:name="Medium Shading 1 Accent 2" w:semiHidden="0" w:uiPriority="63" w:unhideWhenUsed="0"/>
-    <w:lsdException w:name="Medium Shading 2 Accent 2" w:semiHidden="0" w:uiPriority="64" w:unhideWhenUsed="0"/>
-    <w:lsdException w:name="Medium List 1 Accent 2" w:semiHidden="0" w:uiPriority="65" w:unhideWhenUsed="0"/>
-    <w:lsdException w:name="Medium List 2 Accent 2" w:semiHidden="0" w:uiPriority="66" w:unhideWhenUsed="0"/>
-    <w:lsdException w:name="Medium Grid 1 Accent 2" w:semiHidden="0" w:uiPriority="67" w:unhideWhenUsed="0"/>
-    <w:lsdException w:name="Medium Grid 2 Accent 2" w:semiHidden="0" w:uiPriority="68" w:unhideWhenUsed="0"/>
-    <w:lsdException w:name="Medium Grid 3 Accent 2" w:semiHidden="0" w:uiPriority="69" w:unhideWhenUsed="0"/>
-    <w:lsdException w:name="Dark List Accent 2" w:semiHidden="0" w:uiPriority="70" w:unhideWhenUsed="0"/>
-    <w:lsdException w:name="Colorful Shading Accent 2" w:semiHidden="0" w:uiPriority="71" w:unhideWhenUsed="0"/>
-    <w:lsdException w:name="Colorful List Accent 2" w:semiHidden="0" w:uiPriority="72" w:unhideWhenUsed="0"/>
-    <w:lsdException w:name="Colorful Grid Accent 2" w:semiHidden="0" w:uiPriority="73" w:unhideWhenUsed="0"/>
-    <w:lsdException w:name="Light Shading Accent 3" w:semiHidden="0" w:uiPriority="60" w:unhideWhenUsed="0"/>
-    <w:lsdException w:name="Light List Accent 3" w:semiHidden="0" w:uiPriority="61" w:unhideWhenUsed="0"/>
-    <w:lsdException w:name="Light Grid Accent 3" w:semiHidden="0" w:uiPriority="62" w:unhideWhenUsed="0"/>
-    <w:lsdException w:name="Medium Shading 1 Accent 3" w:semiHidden="0" w:uiPriority="63" w:unhideWhenUsed="0"/>
-    <w:lsdException w:name="Medium Shading 2 Accent 3" w:semiHidden="0" w:uiPriority="64" w:unhideWhenUsed="0"/>
-    <w:lsdException w:name="Medium List 1 Accent 3" w:semiHidden="0" w:uiPriority="65" w:unhideWhenUsed="0"/>
-    <w:lsdException w:name="Medium List 2 Accent 3" w:semiHidden="0" w:uiPriority="66" w:unhideWhenUsed="0"/>
-    <w:lsdException w:name="Medium Grid 1 Accent 3" w:semiHidden="0" w:uiPriority="67" w:unhideWhenUsed="0"/>
-    <w:lsdException w:name="Medium Grid 2 Accent 3" w:semiHidden="0" w:uiPriority="68" w:unhideWhenUsed="0"/>
-    <w:lsdException w:name="Medium Grid 3 Accent 3" w:semiHidden="0" w:uiPriority="69" w:unhideWhenUsed="0"/>
-    <w:lsdException w:name="Dark List Accent 3" w:semiHidden="0" w:uiPriority="70" w:unhideWhenUsed="0"/>
-    <w:lsdException w:name="Colorful Shading Accent 3" w:semiHidden="0" w:uiPriority="71" w:unhideWhenUsed="0"/>
-    <w:lsdException w:name="Colorful List Accent 3" w:semiHidden="0" w:uiPriority="72" w:unhideWhenUsed="0"/>
-    <w:lsdException w:name="Colorful Grid Accent 3" w:semiHidden="0" w:uiPriority="73" w:unhideWhenUsed="0"/>
-    <w:lsdException w:name="Light Shading Accent 4" w:semiHidden="0" w:uiPriority="60" w:unhideWhenUsed="0"/>
-    <w:lsdException w:name="Light List Accent 4" w:semiHidden="0" w:uiPriority="61" w:unhideWhenUsed="0"/>
-    <w:lsdException w:name="Light Grid Accent 4" w:semiHidden="0" w:uiPriority="62" w:unhideWhenUsed="0"/>
-    <w:lsdException w:name="Medium Shading 1 Accent 4" w:semiHidden="0" w:uiPriority="63" w:unhideWhenUsed="0"/>
-    <w:lsdException w:name="Medium Shading 2 Accent 4" w:semiHidden="0" w:uiPriority="64" w:unhideWhenUsed="0"/>
-    <w:lsdException w:name="Medium List 1 Accent 4" w:semiHidden="0" w:uiPriority="65" w:unhideWhenUsed="0"/>
-    <w:lsdException w:name="Medium List 2 Accent 4" w:semiHidden="0" w:uiPriority="66" w:unhideWhenUsed="0"/>
-    <w:lsdException w:name="Medium Grid 1 Accent 4" w:semiHidden="0" w:uiPriority="67" w:unhideWhenUsed="0"/>
-    <w:lsdException w:name="Medium Grid 2 Accent 4" w:semiHidden="0" w:uiPriority="68" w:unhideWhenUsed="0"/>
-    <w:lsdException w:name="Medium Grid 3 Accent 4" w:semiHidden="0" w:uiPriority="69" w:unhideWhenUsed="0"/>
-    <w:lsdException w:name="Dark List Accent 4" w:semiHidden="0" w:uiPriority="70" w:unhideWhenUsed="0"/>
-    <w:lsdException w:name="Colorful Shading Accent 4" w:semiHidden="0" w:uiPriority="71" w:unhideWhenUsed="0"/>
-    <w:lsdException w:name="Colorful List Accent 4" w:semiHidden="0" w:uiPriority="72" w:unhideWhenUsed="0"/>
-    <w:lsdException w:name="Colorful Grid Accent 4" w:semiHidden="0" w:uiPriority="73" w:unhideWhenUsed="0"/>
-    <w:lsdException w:name="Light Shading Accent 5" w:semiHidden="0" w:uiPriority="60" w:unhideWhenUsed="0"/>
-    <w:lsdException w:name="Light List Accent 5" w:semiHidden="0" w:uiPriority="61" w:unhideWhenUsed="0"/>
-    <w:lsdException w:name="Light Grid Accent 5" w:semiHidden="0" w:uiPriority="62" w:unhideWhenUsed="0"/>
-    <w:lsdException w:name="Medium Shading 1 Accent 5" w:semiHidden="0" w:uiPriority="63" w:unhideWhenUsed="0"/>
-    <w:lsdException w:name="Medium Shading 2 Accent 5" w:semiHidden="0" w:uiPriority="64" w:unhideWhenUsed="0"/>
-    <w:lsdException w:name="Medium List 1 Accent 5" w:semiHidden="0" w:uiPriority="65" w:unhideWhenUsed="0"/>
-    <w:lsdException w:name="Medium List 2 Accent 5" w:semiHidden="0" w:uiPriority="66" w:unhideWhenUsed="0"/>
-    <w:lsdException w:name="Medium Grid 1 Accent 5" w:semiHidden="0" w:uiPriority="67" w:unhideWhenUsed="0"/>
-    <w:lsdException w:name="Medium Grid 2 Accent 5" w:semiHidden="0" w:uiPriority="68" w:unhideWhenUsed="0"/>
-    <w:lsdException w:name="Medium Grid 3 Accent 5" w:semiHidden="0" w:uiPriority="69" w:unhideWhenUsed="0"/>
-    <w:lsdException w:name="Dark List Accent 5" w:semiHidden="0" w:uiPriority="70" w:unhideWhenUsed="0"/>
-    <w:lsdException w:name="Colorful Shading Accent 5" w:semiHidden="0" w:uiPriority="71" w:unhideWhenUsed="0"/>
-    <w:lsdException w:name="Colorful List Accent 5" w:semiHidden="0" w:uiPriority="72" w:unhideWhenUsed="0"/>
-    <w:lsdException w:name="Colorful Grid Accent 5" w:semiHidden="0" w:uiPriority="73" w:unhideWhenUsed="0"/>
-    <w:lsdException w:name="Light Shading Accent 6" w:semiHidden="0" w:uiPriority="60" w:unhideWhenUsed="0"/>
-    <w:lsdException w:name="Light List Accent 6" w:semiHidden="0" w:uiPriority="61" w:unhideWhenUsed="0"/>
-    <w:lsdException w:name="Light Grid Accent 6" w:semiHidden="0" w:uiPriority="62" w:unhideWhenUsed="0"/>
-    <w:lsdException w:name="Medium Shading 1 Accent 6" w:semiHidden="0" w:uiPriority="63" w:unhideWhenUsed="0"/>
-    <w:lsdException w:name="Medium Shading 2 Accent 6" w:semiHidden="0" w:uiPriority="64" w:unhideWhenUsed="0"/>
-    <w:lsdException w:name="Medium List 1 Accent 6" w:semiHidden="0" w:uiPriority="65" w:unhideWhenUsed="0"/>
-    <w:lsdException w:name="Medium List 2 Accent 6" w:semiHidden="0" w:uiPriority="66" w:unhideWhenUsed="0"/>
-    <w:lsdException w:name="Medium Grid 1 Accent 6" w:semiHidden="0" w:uiPriority="67" w:unhideWhenUsed="0"/>
-    <w:lsdException w:name="Medium Grid 2 Accent 6" w:semiHidden="0" w:uiPriority="68" w:unhideWhenUsed="0"/>
-    <w:lsdException w:name="Medium Grid 3 Accent 6" w:semiHidden="0" w:uiPriority="69" w:unhideWhenUsed="0"/>
-    <w:lsdException w:name="Dark List Accent 6" w:semiHidden="0" w:uiPriority="70" w:unhideWhenUsed="0"/>
-    <w:lsdException w:name="Colorful Shading Accent 6" w:semiHidden="0" w:uiPriority="71" w:unhideWhenUsed="0"/>
-    <w:lsdException w:name="Colorful List Accent 6" w:semiHidden="0" w:uiPriority="72" w:unhideWhenUsed="0"/>
-    <w:lsdException w:name="Colorful Grid Accent 6" w:semiHidden="0" w:uiPriority="73" w:unhideWhenUsed="0"/>
-    <w:lsdException w:name="Subtle Emphasis" w:semiHidden="0" w:uiPriority="19" w:unhideWhenUsed="0" w:qFormat="1"/>
-    <w:lsdException w:name="Intense Emphasis" w:semiHidden="0" w:uiPriority="21" w:unhideWhenUsed="0" w:qFormat="1"/>
-    <w:lsdException w:name="Subtle Reference" w:semiHidden="0" w:uiPriority="31" w:unhideWhenUsed="0" w:qFormat="1"/>
-    <w:lsdException w:name="Intense Reference" w:semiHidden="0" w:uiPriority="32" w:unhideWhenUsed="0" w:qFormat="1"/>
-    <w:lsdException w:name="Book Title" w:semiHidden="0" w:uiPriority="33" w:unhideWhenUsed="0" w:qFormat="1"/>
-    <w:lsdException w:name="Bibliography" w:uiPriority="37"/>
-    <w:lsdException w:name="TOC Heading" w:uiPriority="39" w:qFormat="1"/>
+  <w:latentStyles w:defLockedState="0" w:defUIPriority="99" w:defSemiHidden="0" w:defUnhideWhenUsed="0" w:defQFormat="0" w:count="371">
+    <w:lsdException w:name="Normal" w:uiPriority="0" w:qFormat="1"/>
+    <w:lsdException w:name="heading 1" w:uiPriority="9" w:qFormat="1"/>
+    <w:lsdException w:name="heading 2" w:semiHidden="1" w:uiPriority="9" w:unhideWhenUsed="1" w:qFormat="1"/>
+    <w:lsdException w:name="heading 3" w:semiHidden="1" w:uiPriority="0" w:unhideWhenUsed="1" w:qFormat="1"/>
+    <w:lsdException w:name="heading 4" w:semiHidden="1" w:uiPriority="9" w:unhideWhenUsed="1" w:qFormat="1"/>
+    <w:lsdException w:name="heading 5" w:semiHidden="1" w:uiPriority="9" w:unhideWhenUsed="1" w:qFormat="1"/>
+    <w:lsdException w:name="heading 6" w:semiHidden="1" w:uiPriority="9" w:unhideWhenUsed="1" w:qFormat="1"/>
+    <w:lsdException w:name="heading 7" w:semiHidden="1" w:uiPriority="9" w:unhideWhenUsed="1" w:qFormat="1"/>
+    <w:lsdException w:name="heading 8" w:semiHidden="1" w:uiPriority="9" w:unhideWhenUsed="1" w:qFormat="1"/>
+    <w:lsdException w:name="heading 9" w:semiHidden="1" w:uiPriority="9" w:unhideWhenUsed="1" w:qFormat="1"/>
+    <w:lsdException w:name="index 1" w:semiHidden="1" w:unhideWhenUsed="1"/>
+    <w:lsdException w:name="index 2" w:semiHidden="1" w:unhideWhenUsed="1"/>
+    <w:lsdException w:name="index 3" w:semiHidden="1" w:unhideWhenUsed="1"/>
+    <w:lsdException w:name="index 4" w:semiHidden="1" w:unhideWhenUsed="1"/>
+    <w:lsdException w:name="index 5" w:semiHidden="1" w:unhideWhenUsed="1"/>
+    <w:lsdException w:name="index 6" w:semiHidden="1" w:unhideWhenUsed="1"/>
+    <w:lsdException w:name="index 7" w:semiHidden="1" w:unhideWhenUsed="1"/>
+    <w:lsdException w:name="index 8" w:semiHidden="1" w:unhideWhenUsed="1"/>
+    <w:lsdException w:name="index 9" w:semiHidden="1" w:unhideWhenUsed="1"/>
+    <w:lsdException w:name="toc 1" w:semiHidden="1" w:uiPriority="39" w:unhideWhenUsed="1"/>
+    <w:lsdException w:name="toc 2" w:semiHidden="1" w:uiPriority="39" w:unhideWhenUsed="1"/>
+    <w:lsdException w:name="toc 3" w:semiHidden="1" w:uiPriority="39" w:unhideWhenUsed="1"/>
+    <w:lsdException w:name="toc 4" w:semiHidden="1" w:uiPriority="39" w:unhideWhenUsed="1"/>
+    <w:lsdException w:name="toc 5" w:semiHidden="1" w:uiPriority="39" w:unhideWhenUsed="1"/>
+    <w:lsdException w:name="toc 6" w:semiHidden="1" w:uiPriority="39" w:unhideWhenUsed="1"/>
+    <w:lsdException w:name="toc 7" w:semiHidden="1" w:uiPriority="39" w:unhideWhenUsed="1"/>
+    <w:lsdException w:name="toc 8" w:semiHidden="1" w:uiPriority="39" w:unhideWhenUsed="1"/>
+    <w:lsdException w:name="toc 9" w:semiHidden="1" w:uiPriority="39" w:unhideWhenUsed="1"/>
+    <w:lsdException w:name="Normal Indent" w:semiHidden="1" w:unhideWhenUsed="1"/>
+    <w:lsdException w:name="footnote text" w:semiHidden="1" w:unhideWhenUsed="1"/>
+    <w:lsdException w:name="annotation text" w:semiHidden="1" w:uiPriority="0" w:unhideWhenUsed="1"/>
+    <w:lsdException w:name="header" w:semiHidden="1" w:unhideWhenUsed="1"/>
+    <w:lsdException w:name="footer" w:semiHidden="1" w:unhideWhenUsed="1"/>
+    <w:lsdException w:name="index heading" w:semiHidden="1" w:unhideWhenUsed="1"/>
+    <w:lsdException w:name="caption" w:semiHidden="1" w:uiPriority="35" w:unhideWhenUsed="1" w:qFormat="1"/>
+    <w:lsdException w:name="table of figures" w:semiHidden="1" w:unhideWhenUsed="1"/>
+    <w:lsdException w:name="envelope address" w:semiHidden="1" w:unhideWhenUsed="1"/>
+    <w:lsdException w:name="envelope return" w:semiHidden="1" w:unhideWhenUsed="1"/>
+    <w:lsdException w:name="footnote reference" w:semiHidden="1" w:unhideWhenUsed="1"/>
+    <w:lsdException w:name="annotation reference" w:semiHidden="1" w:uiPriority="0" w:unhideWhenUsed="1"/>
+    <w:lsdException w:name="line number" w:semiHidden="1" w:unhideWhenUsed="1"/>
+    <w:lsdException w:name="page number" w:semiHidden="1" w:unhideWhenUsed="1"/>
+    <w:lsdException w:name="endnote reference" w:semiHidden="1" w:unhideWhenUsed="1"/>
+    <w:lsdException w:name="endnote text" w:semiHidden="1" w:unhideWhenUsed="1"/>
+    <w:lsdException w:name="table of authorities" w:semiHidden="1" w:unhideWhenUsed="1"/>
+    <w:lsdException w:name="macro" w:semiHidden="1" w:unhideWhenUsed="1"/>
+    <w:lsdException w:name="toa heading" w:semiHidden="1" w:unhideWhenUsed="1"/>
+    <w:lsdException w:name="List" w:semiHidden="1" w:unhideWhenUsed="1"/>
+    <w:lsdException w:name="List Bullet" w:semiHidden="1" w:unhideWhenUsed="1"/>
+    <w:lsdException w:name="List Number" w:semiHidden="1" w:unhideWhenUsed="1"/>
+    <w:lsdException w:name="List 2" w:semiHidden="1" w:unhideWhenUsed="1"/>
+    <w:lsdException w:name="List 3" w:semiHidden="1" w:unhideWhenUsed="1"/>
+    <w:lsdException w:name="List 4" w:semiHidden="1" w:unhideWhenUsed="1"/>
+    <w:lsdException w:name="List 5" w:semiHidden="1" w:unhideWhenUsed="1"/>
+    <w:lsdException w:name="List Bullet 2" w:semiHidden="1" w:unhideWhenUsed="1"/>
+    <w:lsdException w:name="List Bullet 3" w:semiHidden="1" w:unhideWhenUsed="1"/>
+    <w:lsdException w:name="List Bullet 4" w:semiHidden="1" w:unhideWhenUsed="1"/>
+    <w:lsdException w:name="List Bullet 5" w:semiHidden="1" w:unhideWhenUsed="1"/>
+    <w:lsdException w:name="List Number 2" w:semiHidden="1" w:unhideWhenUsed="1"/>
+    <w:lsdException w:name="List Number 3" w:semiHidden="1" w:unhideWhenUsed="1"/>
+    <w:lsdException w:name="List Number 4" w:semiHidden="1" w:unhideWhenUsed="1"/>
+    <w:lsdException w:name="List Number 5" w:semiHidden="1" w:unhideWhenUsed="1"/>
+    <w:lsdException w:name="Title" w:uiPriority="10" w:qFormat="1"/>
+    <w:lsdException w:name="Closing" w:semiHidden="1" w:unhideWhenUsed="1"/>
+    <w:lsdException w:name="Signature" w:semiHidden="1" w:unhideWhenUsed="1"/>
+    <w:lsdException w:name="Default Paragraph Font" w:semiHidden="1" w:uiPriority="1" w:unhideWhenUsed="1"/>
+    <w:lsdException w:name="Body Text" w:semiHidden="1" w:uiPriority="0" w:unhideWhenUsed="1" w:qFormat="1"/>
+    <w:lsdException w:name="Body Text Indent" w:semiHidden="1" w:unhideWhenUsed="1"/>
+    <w:lsdException w:name="List Continue" w:semiHidden="1" w:unhideWhenUsed="1"/>
+    <w:lsdException w:name="List Continue 2" w:semiHidden="1" w:unhideWhenUsed="1"/>
+    <w:lsdException w:name="List Continue 3" w:semiHidden="1" w:unhideWhenUsed="1"/>
+    <w:lsdException w:name="List Continue 4" w:semiHidden="1" w:unhideWhenUsed="1"/>
+    <w:lsdException w:name="List Continue 5" w:semiHidden="1" w:unhideWhenUsed="1"/>
+    <w:lsdException w:name="Message Header" w:semiHidden="1" w:unhideWhenUsed="1"/>
+    <w:lsdException w:name="Subtitle" w:uiPriority="11" w:qFormat="1"/>
+    <w:lsdException w:name="Salutation" w:semiHidden="1" w:unhideWhenUsed="1"/>
+    <w:lsdException w:name="Date" w:semiHidden="1" w:unhideWhenUsed="1"/>
+    <w:lsdException w:name="Body Text First Indent" w:semiHidden="1" w:unhideWhenUsed="1"/>
+    <w:lsdException w:name="Body Text First Indent 2" w:semiHidden="1" w:unhideWhenUsed="1"/>
+    <w:lsdException w:name="Note Heading" w:semiHidden="1" w:unhideWhenUsed="1"/>
+    <w:lsdException w:name="Body Text 2" w:semiHidden="1" w:unhideWhenUsed="1"/>
+    <w:lsdException w:name="Body Text 3" w:semiHidden="1" w:unhideWhenUsed="1"/>
+    <w:lsdException w:name="Body Text Indent 2" w:semiHidden="1" w:unhideWhenUsed="1"/>
+    <w:lsdException w:name="Body Text Indent 3" w:semiHidden="1" w:unhideWhenUsed="1"/>
+    <w:lsdException w:name="Block Text" w:semiHidden="1" w:unhideWhenUsed="1"/>
+    <w:lsdException w:name="Hyperlink" w:semiHidden="1" w:unhideWhenUsed="1"/>
+    <w:lsdException w:name="FollowedHyperlink" w:semiHidden="1" w:unhideWhenUsed="1"/>
+    <w:lsdException w:name="Strong" w:uiPriority="22" w:qFormat="1"/>
+    <w:lsdException w:name="Emphasis" w:uiPriority="20" w:qFormat="1"/>
+    <w:lsdException w:name="Document Map" w:semiHidden="1" w:unhideWhenUsed="1"/>
+    <w:lsdException w:name="Plain Text" w:semiHidden="1" w:unhideWhenUsed="1"/>
+    <w:lsdException w:name="E-mail Signature" w:semiHidden="1" w:unhideWhenUsed="1"/>
+    <w:lsdException w:name="HTML Top of Form" w:semiHidden="1" w:unhideWhenUsed="1"/>
+    <w:lsdException w:name="HTML Bottom of Form" w:semiHidden="1" w:unhideWhenUsed="1"/>
+    <w:lsdException w:name="Normal (Web)" w:semiHidden="1" w:unhideWhenUsed="1"/>
+    <w:lsdException w:name="HTML Acronym" w:semiHidden="1" w:unhideWhenUsed="1"/>
+    <w:lsdException w:name="HTML Address" w:semiHidden="1" w:unhideWhenUsed="1"/>
+    <w:lsdException w:name="HTML Cite" w:semiHidden="1" w:unhideWhenUsed="1"/>
+    <w:lsdException w:name="HTML Code" w:semiHidden="1" w:unhideWhenUsed="1"/>
+    <w:lsdException w:name="HTML Definition" w:semiHidden="1" w:unhideWhenUsed="1"/>
+    <w:lsdException w:name="HTML Keyboard" w:semiHidden="1" w:unhideWhenUsed="1"/>
+    <w:lsdException w:name="HTML Preformatted" w:semiHidden="1" w:unhideWhenUsed="1"/>
+    <w:lsdException w:name="HTML Sample" w:semiHidden="1" w:unhideWhenUsed="1"/>
+    <w:lsdException w:name="HTML Typewriter" w:semiHidden="1" w:unhideWhenUsed="1"/>
+    <w:lsdException w:name="HTML Variable" w:semiHidden="1" w:unhideWhenUsed="1"/>
+    <w:lsdException w:name="Normal Table" w:semiHidden="1" w:unhideWhenUsed="1"/>
+    <w:lsdException w:name="annotation subject" w:semiHidden="1" w:unhideWhenUsed="1"/>
+    <w:lsdException w:name="No List" w:semiHidden="1" w:unhideWhenUsed="1"/>
+    <w:lsdException w:name="Outline List 1" w:semiHidden="1" w:unhideWhenUsed="1"/>
+    <w:lsdException w:name="Outline List 2" w:semiHidden="1" w:unhideWhenUsed="1"/>
+    <w:lsdException w:name="Outline List 3" w:semiHidden="1" w:unhideWhenUsed="1"/>
+    <w:lsdException w:name="Table Simple 1" w:semiHidden="1" w:unhideWhenUsed="1"/>
+    <w:lsdException w:name="Table Simple 2" w:semiHidden="1" w:unhideWhenUsed="1"/>
+    <w:lsdException w:name="Table Simple 3" w:semiHidden="1" w:unhideWhenUsed="1"/>
+    <w:lsdException w:name="Table Classic 1" w:semiHidden="1" w:unhideWhenUsed="1"/>
+    <w:lsdException w:name="Table Classic 2" w:semiHidden="1" w:unhideWhenUsed="1"/>
+    <w:lsdException w:name="Table Classic 3" w:semiHidden="1" w:unhideWhenUsed="1"/>
+    <w:lsdException w:name="Table Classic 4" w:semiHidden="1" w:unhideWhenUsed="1"/>
+    <w:lsdException w:name="Table Colorful 1" w:semiHidden="1" w:unhideWhenUsed="1"/>
+    <w:lsdException w:name="Table Colorful 2" w:semiHidden="1" w:unhideWhenUsed="1"/>
+    <w:lsdException w:name="Table Colorful 3" w:semiHidden="1" w:unhideWhenUsed="1"/>
+    <w:lsdException w:name="Table Columns 1" w:semiHidden="1" w:unhideWhenUsed="1"/>
+    <w:lsdException w:name="Table Columns 2" w:semiHidden="1" w:unhideWhenUsed="1"/>
+    <w:lsdException w:name="Table Columns 3" w:semiHidden="1" w:unhideWhenUsed="1"/>
+    <w:lsdException w:name="Table Columns 4" w:semiHidden="1" w:unhideWhenUsed="1"/>
+    <w:lsdException w:name="Table Columns 5" w:semiHidden="1" w:unhideWhenUsed="1"/>
+    <w:lsdException w:name="Table Grid 1" w:semiHidden="1" w:unhideWhenUsed="1"/>
+    <w:lsdException w:name="Table Grid 2" w:semiHidden="1" w:unhideWhenUsed="1"/>
+    <w:lsdException w:name="Table Grid 3" w:semiHidden="1" w:unhideWhenUsed="1"/>
+    <w:lsdException w:name="Table Grid 4" w:semiHidden="1" w:unhideWhenUsed="1"/>
+    <w:lsdException w:name="Table Grid 5" w:semiHidden="1" w:unhideWhenUsed="1"/>
+    <w:lsdException w:name="Table Grid 6" w:semiHidden="1" w:unhideWhenUsed="1"/>
+    <w:lsdException w:name="Table Grid 7" w:semiHidden="1" w:unhideWhenUsed="1"/>
+    <w:lsdException w:name="Table Grid 8" w:semiHidden="1" w:unhideWhenUsed="1"/>
+    <w:lsdException w:name="Table List 1" w:semiHidden="1" w:unhideWhenUsed="1"/>
+    <w:lsdException w:name="Table List 2" w:semiHidden="1" w:unhideWhenUsed="1"/>
+    <w:lsdException w:name="Table List 3" w:semiHidden="1" w:unhideWhenUsed="1"/>
+    <w:lsdException w:name="Table List 4" w:semiHidden="1" w:unhideWhenUsed="1"/>
+    <w:lsdException w:name="Table List 5" w:semiHidden="1" w:unhideWhenUsed="1"/>
+    <w:lsdException w:name="Table List 6" w:semiHidden="1" w:unhideWhenUsed="1"/>
+    <w:lsdException w:name="Table List 7" w:semiHidden="1" w:unhideWhenUsed="1"/>
+    <w:lsdException w:name="Table List 8" w:semiHidden="1" w:unhideWhenUsed="1"/>
+    <w:lsdException w:name="Table 3D effects 1" w:semiHidden="1" w:unhideWhenUsed="1"/>
+    <w:lsdException w:name="Table 3D effects 2" w:semiHidden="1" w:unhideWhenUsed="1"/>
+    <w:lsdException w:name="Table 3D effects 3" w:semiHidden="1" w:unhideWhenUsed="1"/>
+    <w:lsdException w:name="Table Contemporary" w:semiHidden="1" w:unhideWhenUsed="1"/>
+    <w:lsdException w:name="Table Elegant" w:semiHidden="1" w:unhideWhenUsed="1"/>
+    <w:lsdException w:name="Table Professional" w:semiHidden="1" w:unhideWhenUsed="1"/>
+    <w:lsdException w:name="Table Subtle 1" w:semiHidden="1" w:unhideWhenUsed="1"/>
+    <w:lsdException w:name="Table Subtle 2" w:semiHidden="1" w:unhideWhenUsed="1"/>
+    <w:lsdException w:name="Table Web 1" w:semiHidden="1" w:unhideWhenUsed="1"/>
+    <w:lsdException w:name="Table Web 2" w:semiHidden="1" w:unhideWhenUsed="1"/>
+    <w:lsdException w:name="Table Web 3" w:semiHidden="1" w:unhideWhenUsed="1"/>
+    <w:lsdException w:name="Balloon Text" w:semiHidden="1" w:unhideWhenUsed="1"/>
+    <w:lsdException w:name="Table Grid" w:uiPriority="59"/>
+    <w:lsdException w:name="Table Theme" w:semiHidden="1" w:unhideWhenUsed="1"/>
+    <w:lsdException w:name="Placeholder Text" w:semiHidden="1"/>
+    <w:lsdException w:name="No Spacing" w:uiPriority="1" w:qFormat="1"/>
+    <w:lsdException w:name="Light Shading" w:uiPriority="60"/>
+    <w:lsdException w:name="Light List" w:uiPriority="61"/>
+    <w:lsdException w:name="Light Grid" w:uiPriority="62"/>
+    <w:lsdException w:name="Medium Shading 1" w:uiPriority="63"/>
+    <w:lsdException w:name="Medium Shading 2" w:uiPriority="64"/>
+    <w:lsdException w:name="Medium List 1" w:uiPriority="65"/>
+    <w:lsdException w:name="Medium List 2" w:uiPriority="66"/>
+    <w:lsdException w:name="Medium Grid 1" w:uiPriority="67"/>
+    <w:lsdException w:name="Medium Grid 2" w:uiPriority="68"/>
+    <w:lsdException w:name="Medium Grid 3" w:uiPriority="69"/>
+    <w:lsdException w:name="Dark List" w:uiPriority="70"/>
+    <w:lsdException w:name="Colorful Shading" w:uiPriority="71"/>
+    <w:lsdException w:name="Colorful List" w:uiPriority="72"/>
+    <w:lsdException w:name="Colorful Grid" w:uiPriority="73"/>
+    <w:lsdException w:name="Light Shading Accent 1" w:uiPriority="60"/>
+    <w:lsdException w:name="Light List Accent 1" w:uiPriority="61"/>
+    <w:lsdException w:name="Light Grid Accent 1" w:uiPriority="62"/>
+    <w:lsdException w:name="Medium Shading 1 Accent 1" w:uiPriority="63"/>
+    <w:lsdException w:name="Medium Shading 2 Accent 1" w:uiPriority="64"/>
+    <w:lsdException w:name="Medium List 1 Accent 1" w:uiPriority="65"/>
+    <w:lsdException w:name="Revision" w:semiHidden="1"/>
+    <w:lsdException w:name="List Paragraph" w:uiPriority="34" w:qFormat="1"/>
+    <w:lsdException w:name="Quote" w:uiPriority="29" w:qFormat="1"/>
+    <w:lsdException w:name="Intense Quote" w:uiPriority="30" w:qFormat="1"/>
+    <w:lsdException w:name="Medium List 2 Accent 1" w:uiPriority="66"/>
+    <w:lsdException w:name="Medium Grid 1 Accent 1" w:uiPriority="67"/>
+    <w:lsdException w:name="Medium Grid 2 Accent 1" w:uiPriority="68"/>
+    <w:lsdException w:name="Medium Grid 3 Accent 1" w:uiPriority="69"/>
+    <w:lsdException w:name="Dark List Accent 1" w:uiPriority="70"/>
+    <w:lsdException w:name="Colorful Shading Accent 1" w:uiPriority="71"/>
+    <w:lsdException w:name="Colorful List Accent 1" w:uiPriority="72"/>
+    <w:lsdException w:name="Colorful Grid Accent 1" w:uiPriority="73"/>
+    <w:lsdException w:name="Light Shading Accent 2" w:uiPriority="60"/>
+    <w:lsdException w:name="Light List Accent 2" w:uiPriority="61"/>
+    <w:lsdException w:name="Light Grid Accent 2" w:uiPriority="62"/>
+    <w:lsdException w:name="Medium Shading 1 Accent 2" w:uiPriority="63"/>
+    <w:lsdException w:name="Medium Shading 2 Accent 2" w:uiPriority="64"/>
+    <w:lsdException w:name="Medium List 1 Accent 2" w:uiPriority="65"/>
+    <w:lsdException w:name="Medium List 2 Accent 2" w:uiPriority="66"/>
+    <w:lsdException w:name="Medium Grid 1 Accent 2" w:uiPriority="67"/>
+    <w:lsdException w:name="Medium Grid 2 Accent 2" w:uiPriority="68"/>
+    <w:lsdException w:name="Medium Grid 3 Accent 2" w:uiPriority="69"/>
+    <w:lsdException w:name="Dark List Accent 2" w:uiPriority="70"/>
+    <w:lsdException w:name="Colorful Shading Accent 2" w:uiPriority="71"/>
+    <w:lsdException w:name="Colorful List Accent 2" w:uiPriority="72"/>
+    <w:lsdException w:name="Colorful Grid Accent 2" w:uiPriority="73"/>
+    <w:lsdException w:name="Light Shading Accent 3" w:uiPriority="60"/>
+    <w:lsdException w:name="Light List Accent 3" w:uiPriority="61"/>
+    <w:lsdException w:name="Light Grid Accent 3" w:uiPriority="62"/>
+    <w:lsdException w:name="Medium Shading 1 Accent 3" w:uiPriority="63"/>
+    <w:lsdException w:name="Medium Shading 2 Accent 3" w:uiPriority="64"/>
+    <w:lsdException w:name="Medium List 1 Accent 3" w:uiPriority="65"/>
+    <w:lsdException w:name="Medium List 2 Accent 3" w:uiPriority="66"/>
+    <w:lsdException w:name="Medium Grid 1 Accent 3" w:uiPriority="67"/>
+    <w:lsdException w:name="Medium Grid 2 Accent 3" w:uiPriority="68"/>
+    <w:lsdException w:name="Medium Grid 3 Accent 3" w:uiPriority="69"/>
+    <w:lsdException w:name="Dark List Accent 3" w:uiPriority="70"/>
+    <w:lsdException w:name="Colorful Shading Accent 3" w:uiPriority="71"/>
+    <w:lsdException w:name="Colorful List Accent 3" w:uiPriority="72"/>
+    <w:lsdException w:name="Colorful Grid Accent 3" w:uiPriority="73"/>
+    <w:lsdException w:name="Light Shading Accent 4" w:uiPriority="60"/>
+    <w:lsdException w:name="Light List Accent 4" w:uiPriority="61"/>
+    <w:lsdException w:name="Light Grid Accent 4" w:uiPriority="62"/>
+    <w:lsdException w:name="Medium Shading 1 Accent 4" w:uiPriority="63"/>
+    <w:lsdException w:name="Medium Shading 2 Accent 4" w:uiPriority="64"/>
+    <w:lsdException w:name="Medium List 1 Accent 4" w:uiPriority="65"/>
+    <w:lsdException w:name="Medium List 2 Accent 4" w:uiPriority="66"/>
+    <w:lsdException w:name="Medium Grid 1 Accent 4" w:uiPriority="67"/>
+    <w:lsdException w:name="Medium Grid 2 Accent 4" w:uiPriority="68"/>
+    <w:lsdException w:name="Medium Grid 3 Accent 4" w:uiPriority="69"/>
+    <w:lsdException w:name="Dark List Accent 4" w:uiPriority="70"/>
+    <w:lsdException w:name="Colorful Shading Accent 4" w:uiPriority="71"/>
+    <w:lsdException w:name="Colorful List Accent 4" w:uiPriority="72"/>
+    <w:lsdException w:name="Colorful Grid Accent 4" w:uiPriority="73"/>
+    <w:lsdException w:name="Light Shading Accent 5" w:uiPriority="60"/>
+    <w:lsdException w:name="Light List Accent 5" w:uiPriority="61"/>
+    <w:lsdException w:name="Light Grid Accent 5" w:uiPriority="62"/>
+    <w:lsdException w:name="Medium Shading 1 Accent 5" w:uiPriority="63"/>
+    <w:lsdException w:name="Medium Shading 2 Accent 5" w:uiPriority="64"/>
+    <w:lsdException w:name="Medium List 1 Accent 5" w:uiPriority="65"/>
+    <w:lsdException w:name="Medium List 2 Accent 5" w:uiPriority="66"/>
+    <w:lsdException w:name="Medium Grid 1 Accent 5" w:uiPriority="67"/>
+    <w:lsdException w:name="Medium Grid 2 Accent 5" w:uiPriority="68"/>
+    <w:lsdException w:name="Medium Grid 3 Accent 5" w:uiPriority="69"/>
+    <w:lsdException w:name="Dark List Accent 5" w:uiPriority="70"/>
+    <w:lsdException w:name="Colorful Shading Accent 5" w:uiPriority="71"/>
+    <w:lsdException w:name="Colorful List Accent 5" w:uiPriority="72"/>
+    <w:lsdException w:name="Colorful Grid Accent 5" w:uiPriority="73"/>
+    <w:lsdException w:name="Light Shading Accent 6" w:uiPriority="60"/>
+    <w:lsdException w:name="Light List Accent 6" w:uiPriority="61"/>
+    <w:lsdException w:name="Light Grid Accent 6" w:uiPriority="62"/>
+    <w:lsdException w:name="Medium Shading 1 Accent 6" w:uiPriority="63"/>
+    <w:lsdException w:name="Medium Shading 2 Accent 6" w:uiPriority="64"/>
+    <w:lsdException w:name="Medium List 1 Accent 6" w:uiPriority="65"/>
+    <w:lsdException w:name="Medium List 2 Accent 6" w:uiPriority="66"/>
+    <w:lsdException w:name="Medium Grid 1 Accent 6" w:uiPriority="67"/>
+    <w:lsdException w:name="Medium Grid 2 Accent 6" w:uiPriority="68"/>
+    <w:lsdException w:name="Medium Grid 3 Accent 6" w:uiPriority="69"/>
+    <w:lsdException w:name="Dark List Accent 6" w:uiPriority="70"/>
+    <w:lsdException w:name="Colorful Shading Accent 6" w:uiPriority="71"/>
+    <w:lsdException w:name="Colorful List Accent 6" w:uiPriority="72"/>
+    <w:lsdException w:name="Colorful Grid Accent 6" w:uiPriority="73"/>
+    <w:lsdException w:name="Subtle Emphasis" w:uiPriority="19" w:qFormat="1"/>
+    <w:lsdException w:name="Intense Emphasis" w:uiPriority="21" w:qFormat="1"/>
+    <w:lsdException w:name="Subtle Reference" w:uiPriority="31" w:qFormat="1"/>
+    <w:lsdException w:name="Intense Reference" w:uiPriority="32" w:qFormat="1"/>
+    <w:lsdException w:name="Book Title" w:uiPriority="33" w:qFormat="1"/>
+    <w:lsdException w:name="Bibliography" w:semiHidden="1" w:uiPriority="37" w:unhideWhenUsed="1"/>
+    <w:lsdException w:name="TOC Heading" w:semiHidden="1" w:uiPriority="39" w:unhideWhenUsed="1" w:qFormat="1"/>
+    <w:lsdException w:name="Grid Table 4" w:uiPriority="49"/>
+    <w:lsdException w:name="Grid Table 5 Dark" w:uiPriority="50"/>
+    <w:lsdException w:name="Grid Table 6 Colorful" w:uiPriority="51"/>
+    <w:lsdException w:name="Grid Table 7 Colorful" w:uiPriority="52"/>
+    <w:lsdException w:name="Grid Table 1 Light Accent 1" w:uiPriority="46"/>
+    <w:lsdException w:name="Grid Table 2 Accent 1" w:uiPriority="47"/>
+    <w:lsdException w:name="Grid Table 3 Accent 1" w:uiPriority="48"/>
+    <w:lsdException w:name="Grid Table 4 Accent 1" w:uiPriority="49"/>
+    <w:lsdException w:name="Grid Table 5 Dark Accent 1" w:uiPriority="50"/>
+    <w:lsdException w:name="Grid Table 6 Colorful Accent 1" w:uiPriority="51"/>
+    <w:lsdException w:name="Grid Table 7 Colorful Accent 1" w:uiPriority="52"/>
+    <w:lsdException w:name="Grid Table 1 Light Accent 2" w:uiPriority="46"/>
+    <w:lsdException w:name="Grid Table 2 Accent 2" w:uiPriority="47"/>
+    <w:lsdException w:name="Grid Table 3 Accent 2" w:uiPriority="48"/>
+    <w:lsdException w:name="Grid Table 4 Accent 2" w:uiPriority="49"/>
+    <w:lsdException w:name="Grid Table 5 Dark Accent 2" w:uiPriority="50"/>
+    <w:lsdException w:name="Grid Table 6 Colorful Accent 2" w:uiPriority="51"/>
+    <w:lsdException w:name="Grid Table 7 Colorful Accent 2" w:uiPriority="52"/>
+    <w:lsdException w:name="Grid Table 1 Light Accent 3" w:uiPriority="46"/>
+    <w:lsdException w:name="Grid Table 2 Accent 3" w:uiPriority="47"/>
+    <w:lsdException w:name="Grid Table 3 Accent 3" w:uiPriority="48"/>
+    <w:lsdException w:name="Grid Table 4 Accent 3" w:uiPriority="49"/>
+    <w:lsdException w:name="Grid Table 5 Dark Accent 3" w:uiPriority="50"/>
+    <w:lsdException w:name="Grid Table 6 Colorful Accent 3" w:uiPriority="51"/>
+    <w:lsdException w:name="Grid Table 7 Colorful Accent 3" w:uiPriority="52"/>
+    <w:lsdException w:name="Grid Table 1 Light Accent 4" w:uiPriority="46"/>
+    <w:lsdException w:name="Grid Table 2 Accent 4" w:uiPriority="47"/>
+    <w:lsdException w:name="Grid Table 3 Accent 4" w:uiPriority="48"/>
+    <w:lsdException w:name="Grid Table 4 Accent 4" w:uiPriority="49"/>
+    <w:lsdException w:name="Grid Table 5 Dark Accent 4" w:uiPriority="50"/>
+    <w:lsdException w:name="Grid Table 6 Colorful Accent 4" w:uiPriority="51"/>
+    <w:lsdException w:name="Grid Table 7 Colorful Accent 4" w:uiPriority="52"/>
+    <w:lsdException w:name="Grid Table 1 Light Accent 5" w:uiPriority="46"/>
+    <w:lsdException w:name="Grid Table 2 Accent 5" w:uiPriority="47"/>
+    <w:lsdException w:name="Grid Table 3 Accent 5" w:uiPriority="48"/>
+    <w:lsdException w:name="Grid Table 4 Accent 5" w:uiPriority="49"/>
+    <w:lsdException w:name="Grid Table 5 Dark Accent 5" w:uiPriority="50"/>
+    <w:lsdException w:name="Grid Table 6 Colorful Accent 5" w:uiPriority="51"/>
+    <w:lsdException w:name="Grid Table 7 Colorful Accent 5" w:uiPriority="52"/>
+    <w:lsdException w:name="Grid Table 1 Light Accent 6" w:uiPriority="46"/>
+    <w:lsdException w:name="Grid Table 2 Accent 6" w:uiPriority="47"/>
+    <w:lsdException w:name="Grid Table 3 Accent 6" w:uiPriority="48"/>
+    <w:lsdException w:name="Grid Table 4 Accent 6" w:uiPriority="49"/>
+    <w:lsdException w:name="Grid Table 5 Dark Accent 6" w:uiPriority="50"/>
+    <w:lsdException w:name="Grid Table 6 Colorful Accent 6" w:uiPriority="51"/>
+    <w:lsdException w:name="Grid Table 7 Colorful Accent 6" w:uiPriority="52"/>
+    <w:lsdException w:name="List Table 1 Light" w:uiPriority="46"/>
+    <w:lsdException w:name="List Table 2" w:uiPriority="47"/>
+    <w:lsdException w:name="List Table 3" w:uiPriority="48"/>
+    <w:lsdException w:name="List Table 4" w:uiPriority="49"/>
+    <w:lsdException w:name="List Table 5 Dark" w:uiPriority="50"/>
+    <w:lsdException w:name="List Table 6 Colorful" w:uiPriority="51"/>
+    <w:lsdException w:name="List Table 7 Colorful" w:uiPriority="52"/>
+    <w:lsdException w:name="List Table 1 Light Accent 1" w:uiPriority="46"/>
+    <w:lsdException w:name="List Table 2 Accent 1" w:uiPriority="47"/>
+    <w:lsdException w:name="List Table 3 Accent 1" w:uiPriority="48"/>
+    <w:lsdException w:name="List Table 4 Accent 1" w:uiPriority="49"/>
+    <w:lsdException w:name="List Table 5 Dark Accent 1" w:uiPriority="50"/>
+    <w:lsdException w:name="List Table 6 Colorful Accent 1" w:uiPriority="51"/>
+    <w:lsdException w:name="List Table 7 Colorful Accent 1" w:uiPriority="52"/>
+    <w:lsdException w:name="List Table 1 Light Accent 2" w:uiPriority="46"/>
+    <w:lsdException w:name="List Table 2 Accent 2" w:uiPriority="47"/>
+    <w:lsdException w:name="List Table 3 Accent 2" w:uiPriority="48"/>
+    <w:lsdException w:name="List Table 4 Accent 2" w:uiPriority="49"/>
+    <w:lsdException w:name="List Table 5 Dark Accent 2" w:uiPriority="50"/>
+    <w:lsdException w:name="List Table 6 Colorful Accent 2" w:uiPriority="51"/>
+    <w:lsdException w:name="List Table 7 Colorful Accent 2" w:uiPriority="52"/>
+    <w:lsdException w:name="List Table 1 Light Accent 3" w:uiPriority="46"/>
+    <w:lsdException w:name="List Table 2 Accent 3" w:uiPriority="47"/>
+    <w:lsdException w:name="List Table 3 Accent 3" w:uiPriority="48"/>
+    <w:lsdException w:name="List Table 4 Accent 3" w:uiPriority="49"/>
+    <w:lsdException w:name="List Table 5 Dark Accent 3" w:uiPriority="50"/>
+    <w:lsdException w:name="List Table 6 Colorful Accent 3" w:uiPriority="51"/>
+    <w:lsdException w:name="List Table 7 Colorful Accent 3" w:uiPriority="52"/>
+    <w:lsdException w:name="List Table 1 Light Accent 4" w:uiPriority="46"/>
+    <w:lsdException w:name="List Table 2 Accent 4" w:uiPriority="47"/>
+    <w:lsdException w:name="List Table 3 Accent 4" w:uiPriority="48"/>
+    <w:lsdException w:name="List Table 4 Accent 4" w:uiPriority="49"/>
+    <w:lsdException w:name="List Table 5 Dark Accent 4" w:uiPriority="50"/>
+    <w:lsdException w:name="List Table 6 Colorful Accent 4" w:uiPriority="51"/>
+    <w:lsdException w:name="List Table 7 Colorful Accent 4" w:uiPriority="52"/>
+    <w:lsdException w:name="List Table 1 Light Accent 5" w:uiPriority="46"/>
+    <w:lsdException w:name="List Table 2 Accent 5" w:uiPriority="47"/>
+    <w:lsdException w:name="List Table 3 Accent 5" w:uiPriority="48"/>
+    <w:lsdException w:name="List Table 4 Accent 5" w:uiPriority="49"/>
+    <w:lsdException w:name="List Table 5 Dark Accent 5" w:uiPriority="50"/>
+    <w:lsdException w:name="List Table 6 Colorful Accent 5" w:uiPriority="51"/>
+    <w:lsdException w:name="List Table 7 Colorful Accent 5" w:uiPriority="52"/>
+    <w:lsdException w:name="List Table 1 Light Accent 6" w:uiPriority="46"/>
+    <w:lsdException w:name="List Table 2 Accent 6" w:uiPriority="47"/>
+    <w:lsdException w:name="List Table 3 Accent 6" w:uiPriority="48"/>
+    <w:lsdException w:name="List Table 4 Accent 6" w:uiPriority="49"/>
+    <w:lsdException w:name="List Table 5 Dark Accent 6" w:uiPriority="50"/>
+    <w:lsdException w:name="List Table 6 Colorful Accent 6" w:uiPriority="51"/>
+    <w:lsdException w:name="List Table 7 Colorful Accent 6" w:uiPriority="52"/>
   </w:latentStyles>
   <w:style w:type="paragraph" w:default="1" w:styleId="Normal">
     <w:name w:val="Normal"/>
@@ -6854,389 +7277,16 @@
       <w:u w:val="single"/>
     </w:rPr>
   </w:style>
-</w:styles>
-</file>
-
-<file path=word/stylesWithEffects.xml><?xml version="1.0" encoding="utf-8"?>
-<w:styles xmlns:wpc="http://schemas.microsoft.com/office/word/2010/wordprocessingCanvas" xmlns:mo="http://schemas.microsoft.com/office/mac/office/2008/main" xmlns:mc="http://schemas.openxmlformats.org/markup-compatibility/2006" xmlns:mv="urn:schemas-microsoft-com:mac:vml" xmlns:o="urn:schemas-microsoft-com:office:office" xmlns:r="http://schemas.openxmlformats.org/officeDocument/2006/relationships" xmlns:m="http://schemas.openxmlformats.org/officeDocument/2006/math" xmlns:v="urn:schemas-microsoft-com:vml" xmlns:wp14="http://schemas.microsoft.com/office/word/2010/wordprocessingDrawing" xmlns:wp="http://schemas.openxmlformats.org/drawingml/2006/wordprocessingDrawing" xmlns:w10="urn:schemas-microsoft-com:office:word" xmlns:w="http://schemas.openxmlformats.org/wordprocessingml/2006/main" xmlns:w14="http://schemas.microsoft.com/office/word/2010/wordml" xmlns:wpg="http://schemas.microsoft.com/office/word/2010/wordprocessingGroup" xmlns:wpi="http://schemas.microsoft.com/office/word/2010/wordprocessingInk" xmlns:wne="http://schemas.microsoft.com/office/word/2006/wordml" xmlns:wps="http://schemas.microsoft.com/office/word/2010/wordprocessingShape" mc:Ignorable="w14 wp14">
-  <w:docDefaults>
-    <w:rPrDefault>
-      <w:rPr>
-        <w:rFonts w:asciiTheme="minorHAnsi" w:eastAsiaTheme="minorEastAsia" w:hAnsiTheme="minorHAnsi" w:cstheme="minorBidi"/>
-        <w:sz w:val="24"/>
-        <w:szCs w:val="24"/>
-        <w:lang w:val="en-GB" w:eastAsia="en-US" w:bidi="ar-SA"/>
-      </w:rPr>
-    </w:rPrDefault>
-    <w:pPrDefault/>
-  </w:docDefaults>
-  <w:latentStyles w:defLockedState="0" w:defUIPriority="99" w:defSemiHidden="1" w:defUnhideWhenUsed="1" w:defQFormat="0" w:count="276">
-    <w:lsdException w:name="Normal" w:semiHidden="0" w:uiPriority="0" w:unhideWhenUsed="0" w:qFormat="1"/>
-    <w:lsdException w:name="heading 1" w:semiHidden="0" w:uiPriority="9" w:unhideWhenUsed="0" w:qFormat="1"/>
-    <w:lsdException w:name="heading 2" w:uiPriority="9" w:qFormat="1"/>
-    <w:lsdException w:name="heading 3" w:uiPriority="0" w:qFormat="1"/>
-    <w:lsdException w:name="heading 4" w:uiPriority="9" w:qFormat="1"/>
-    <w:lsdException w:name="heading 5" w:uiPriority="9" w:qFormat="1"/>
-    <w:lsdException w:name="heading 6" w:uiPriority="9" w:qFormat="1"/>
-    <w:lsdException w:name="heading 7" w:uiPriority="9" w:qFormat="1"/>
-    <w:lsdException w:name="heading 8" w:uiPriority="9" w:qFormat="1"/>
-    <w:lsdException w:name="heading 9" w:uiPriority="9" w:qFormat="1"/>
-    <w:lsdException w:name="toc 1" w:uiPriority="39"/>
-    <w:lsdException w:name="toc 2" w:uiPriority="39"/>
-    <w:lsdException w:name="toc 3" w:uiPriority="39"/>
-    <w:lsdException w:name="toc 4" w:uiPriority="39"/>
-    <w:lsdException w:name="toc 5" w:uiPriority="39"/>
-    <w:lsdException w:name="toc 6" w:uiPriority="39"/>
-    <w:lsdException w:name="toc 7" w:uiPriority="39"/>
-    <w:lsdException w:name="toc 8" w:uiPriority="39"/>
-    <w:lsdException w:name="toc 9" w:uiPriority="39"/>
-    <w:lsdException w:name="annotation text" w:uiPriority="0"/>
-    <w:lsdException w:name="caption" w:uiPriority="35" w:qFormat="1"/>
-    <w:lsdException w:name="annotation reference" w:uiPriority="0"/>
-    <w:lsdException w:name="Title" w:semiHidden="0" w:uiPriority="10" w:unhideWhenUsed="0" w:qFormat="1"/>
-    <w:lsdException w:name="Default Paragraph Font" w:uiPriority="1"/>
-    <w:lsdException w:name="Body Text" w:uiPriority="0" w:qFormat="1"/>
-    <w:lsdException w:name="Subtitle" w:semiHidden="0" w:uiPriority="11" w:unhideWhenUsed="0" w:qFormat="1"/>
-    <w:lsdException w:name="Strong" w:semiHidden="0" w:uiPriority="22" w:unhideWhenUsed="0" w:qFormat="1"/>
-    <w:lsdException w:name="Emphasis" w:semiHidden="0" w:uiPriority="20" w:unhideWhenUsed="0" w:qFormat="1"/>
-    <w:lsdException w:name="Table Grid" w:semiHidden="0" w:uiPriority="59" w:unhideWhenUsed="0"/>
-    <w:lsdException w:name="Note Level 1" w:semiHidden="0" w:unhideWhenUsed="0"/>
-    <w:lsdException w:name="Note Level 2" w:semiHidden="0" w:unhideWhenUsed="0"/>
-    <w:lsdException w:name="Note Level 3" w:semiHidden="0" w:unhideWhenUsed="0"/>
-    <w:lsdException w:name="Note Level 4" w:semiHidden="0" w:unhideWhenUsed="0"/>
-    <w:lsdException w:name="Note Level 5" w:semiHidden="0" w:unhideWhenUsed="0"/>
-    <w:lsdException w:name="Note Level 6" w:semiHidden="0" w:unhideWhenUsed="0"/>
-    <w:lsdException w:name="Note Level 7" w:semiHidden="0" w:unhideWhenUsed="0"/>
-    <w:lsdException w:name="Note Level 8" w:semiHidden="0" w:unhideWhenUsed="0"/>
-    <w:lsdException w:name="Note Level 9" w:semiHidden="0" w:unhideWhenUsed="0"/>
-    <w:lsdException w:name="Placeholder Text" w:unhideWhenUsed="0"/>
-    <w:lsdException w:name="No Spacing" w:semiHidden="0" w:uiPriority="1" w:unhideWhenUsed="0" w:qFormat="1"/>
-    <w:lsdException w:name="Light Shading" w:semiHidden="0" w:uiPriority="60" w:unhideWhenUsed="0"/>
-    <w:lsdException w:name="Light List" w:semiHidden="0" w:uiPriority="61" w:unhideWhenUsed="0"/>
-    <w:lsdException w:name="Light Grid" w:semiHidden="0" w:uiPriority="62" w:unhideWhenUsed="0"/>
-    <w:lsdException w:name="Medium Shading 1" w:semiHidden="0" w:uiPriority="63" w:unhideWhenUsed="0"/>
-    <w:lsdException w:name="Medium Shading 2" w:semiHidden="0" w:uiPriority="64" w:unhideWhenUsed="0"/>
-    <w:lsdException w:name="Medium List 1" w:semiHidden="0" w:uiPriority="65" w:unhideWhenUsed="0"/>
-    <w:lsdException w:name="Medium List 2" w:semiHidden="0" w:uiPriority="66" w:unhideWhenUsed="0"/>
-    <w:lsdException w:name="Medium Grid 1" w:semiHidden="0" w:uiPriority="67" w:unhideWhenUsed="0"/>
-    <w:lsdException w:name="Medium Grid 2" w:semiHidden="0" w:uiPriority="68" w:unhideWhenUsed="0"/>
-    <w:lsdException w:name="Medium Grid 3" w:semiHidden="0" w:uiPriority="69" w:unhideWhenUsed="0"/>
-    <w:lsdException w:name="Dark List" w:semiHidden="0" w:uiPriority="70" w:unhideWhenUsed="0"/>
-    <w:lsdException w:name="Colorful Shading" w:semiHidden="0" w:uiPriority="71" w:unhideWhenUsed="0"/>
-    <w:lsdException w:name="Colorful List" w:semiHidden="0" w:uiPriority="72" w:unhideWhenUsed="0"/>
-    <w:lsdException w:name="Colorful Grid" w:semiHidden="0" w:uiPriority="73" w:unhideWhenUsed="0"/>
-    <w:lsdException w:name="Light Shading Accent 1" w:semiHidden="0" w:uiPriority="60" w:unhideWhenUsed="0"/>
-    <w:lsdException w:name="Light List Accent 1" w:semiHidden="0" w:uiPriority="61" w:unhideWhenUsed="0"/>
-    <w:lsdException w:name="Light Grid Accent 1" w:semiHidden="0" w:uiPriority="62" w:unhideWhenUsed="0"/>
-    <w:lsdException w:name="Medium Shading 1 Accent 1" w:semiHidden="0" w:uiPriority="63" w:unhideWhenUsed="0"/>
-    <w:lsdException w:name="Medium Shading 2 Accent 1" w:semiHidden="0" w:uiPriority="64" w:unhideWhenUsed="0"/>
-    <w:lsdException w:name="Medium List 1 Accent 1" w:semiHidden="0" w:uiPriority="65" w:unhideWhenUsed="0"/>
-    <w:lsdException w:name="Revision" w:unhideWhenUsed="0"/>
-    <w:lsdException w:name="List Paragraph" w:semiHidden="0" w:uiPriority="34" w:unhideWhenUsed="0" w:qFormat="1"/>
-    <w:lsdException w:name="Quote" w:semiHidden="0" w:uiPriority="29" w:unhideWhenUsed="0" w:qFormat="1"/>
-    <w:lsdException w:name="Intense Quote" w:semiHidden="0" w:uiPriority="30" w:unhideWhenUsed="0" w:qFormat="1"/>
-    <w:lsdException w:name="Medium List 2 Accent 1" w:semiHidden="0" w:uiPriority="66" w:unhideWhenUsed="0"/>
-    <w:lsdException w:name="Medium Grid 1 Accent 1" w:semiHidden="0" w:uiPriority="67" w:unhideWhenUsed="0"/>
-    <w:lsdException w:name="Medium Grid 2 Accent 1" w:semiHidden="0" w:uiPriority="68" w:unhideWhenUsed="0"/>
-    <w:lsdException w:name="Medium Grid 3 Accent 1" w:semiHidden="0" w:uiPriority="69" w:unhideWhenUsed="0"/>
-    <w:lsdException w:name="Dark List Accent 1" w:semiHidden="0" w:uiPriority="70" w:unhideWhenUsed="0"/>
-    <w:lsdException w:name="Colorful Shading Accent 1" w:semiHidden="0" w:uiPriority="71" w:unhideWhenUsed="0"/>
-    <w:lsdException w:name="Colorful List Accent 1" w:semiHidden="0" w:uiPriority="72" w:unhideWhenUsed="0"/>
-    <w:lsdException w:name="Colorful Grid Accent 1" w:semiHidden="0" w:uiPriority="73" w:unhideWhenUsed="0"/>
-    <w:lsdException w:name="Light Shading Accent 2" w:semiHidden="0" w:uiPriority="60" w:unhideWhenUsed="0"/>
-    <w:lsdException w:name="Light List Accent 2" w:semiHidden="0" w:uiPriority="61" w:unhideWhenUsed="0"/>
-    <w:lsdException w:name="Light Grid Accent 2" w:semiHidden="0" w:uiPriority="62" w:unhideWhenUsed="0"/>
-    <w:lsdException w:name="Medium Shading 1 Accent 2" w:semiHidden="0" w:uiPriority="63" w:unhideWhenUsed="0"/>
-    <w:lsdException w:name="Medium Shading 2 Accent 2" w:semiHidden="0" w:uiPriority="64" w:unhideWhenUsed="0"/>
-    <w:lsdException w:name="Medium List 1 Accent 2" w:semiHidden="0" w:uiPriority="65" w:unhideWhenUsed="0"/>
-    <w:lsdException w:name="Medium List 2 Accent 2" w:semiHidden="0" w:uiPriority="66" w:unhideWhenUsed="0"/>
-    <w:lsdException w:name="Medium Grid 1 Accent 2" w:semiHidden="0" w:uiPriority="67" w:unhideWhenUsed="0"/>
-    <w:lsdException w:name="Medium Grid 2 Accent 2" w:semiHidden="0" w:uiPriority="68" w:unhideWhenUsed="0"/>
-    <w:lsdException w:name="Medium Grid 3 Accent 2" w:semiHidden="0" w:uiPriority="69" w:unhideWhenUsed="0"/>
-    <w:lsdException w:name="Dark List Accent 2" w:semiHidden="0" w:uiPriority="70" w:unhideWhenUsed="0"/>
-    <w:lsdException w:name="Colorful Shading Accent 2" w:semiHidden="0" w:uiPriority="71" w:unhideWhenUsed="0"/>
-    <w:lsdException w:name="Colorful List Accent 2" w:semiHidden="0" w:uiPriority="72" w:unhideWhenUsed="0"/>
-    <w:lsdException w:name="Colorful Grid Accent 2" w:semiHidden="0" w:uiPriority="73" w:unhideWhenUsed="0"/>
-    <w:lsdException w:name="Light Shading Accent 3" w:semiHidden="0" w:uiPriority="60" w:unhideWhenUsed="0"/>
-    <w:lsdException w:name="Light List Accent 3" w:semiHidden="0" w:uiPriority="61" w:unhideWhenUsed="0"/>
-    <w:lsdException w:name="Light Grid Accent 3" w:semiHidden="0" w:uiPriority="62" w:unhideWhenUsed="0"/>
-    <w:lsdException w:name="Medium Shading 1 Accent 3" w:semiHidden="0" w:uiPriority="63" w:unhideWhenUsed="0"/>
-    <w:lsdException w:name="Medium Shading 2 Accent 3" w:semiHidden="0" w:uiPriority="64" w:unhideWhenUsed="0"/>
-    <w:lsdException w:name="Medium List 1 Accent 3" w:semiHidden="0" w:uiPriority="65" w:unhideWhenUsed="0"/>
-    <w:lsdException w:name="Medium List 2 Accent 3" w:semiHidden="0" w:uiPriority="66" w:unhideWhenUsed="0"/>
-    <w:lsdException w:name="Medium Grid 1 Accent 3" w:semiHidden="0" w:uiPriority="67" w:unhideWhenUsed="0"/>
-    <w:lsdException w:name="Medium Grid 2 Accent 3" w:semiHidden="0" w:uiPriority="68" w:unhideWhenUsed="0"/>
-    <w:lsdException w:name="Medium Grid 3 Accent 3" w:semiHidden="0" w:uiPriority="69" w:unhideWhenUsed="0"/>
-    <w:lsdException w:name="Dark List Accent 3" w:semiHidden="0" w:uiPriority="70" w:unhideWhenUsed="0"/>
-    <w:lsdException w:name="Colorful Shading Accent 3" w:semiHidden="0" w:uiPriority="71" w:unhideWhenUsed="0"/>
-    <w:lsdException w:name="Colorful List Accent 3" w:semiHidden="0" w:uiPriority="72" w:unhideWhenUsed="0"/>
-    <w:lsdException w:name="Colorful Grid Accent 3" w:semiHidden="0" w:uiPriority="73" w:unhideWhenUsed="0"/>
-    <w:lsdException w:name="Light Shading Accent 4" w:semiHidden="0" w:uiPriority="60" w:unhideWhenUsed="0"/>
-    <w:lsdException w:name="Light List Accent 4" w:semiHidden="0" w:uiPriority="61" w:unhideWhenUsed="0"/>
-    <w:lsdException w:name="Light Grid Accent 4" w:semiHidden="0" w:uiPriority="62" w:unhideWhenUsed="0"/>
-    <w:lsdException w:name="Medium Shading 1 Accent 4" w:semiHidden="0" w:uiPriority="63" w:unhideWhenUsed="0"/>
-    <w:lsdException w:name="Medium Shading 2 Accent 4" w:semiHidden="0" w:uiPriority="64" w:unhideWhenUsed="0"/>
-    <w:lsdException w:name="Medium List 1 Accent 4" w:semiHidden="0" w:uiPriority="65" w:unhideWhenUsed="0"/>
-    <w:lsdException w:name="Medium List 2 Accent 4" w:semiHidden="0" w:uiPriority="66" w:unhideWhenUsed="0"/>
-    <w:lsdException w:name="Medium Grid 1 Accent 4" w:semiHidden="0" w:uiPriority="67" w:unhideWhenUsed="0"/>
-    <w:lsdException w:name="Medium Grid 2 Accent 4" w:semiHidden="0" w:uiPriority="68" w:unhideWhenUsed="0"/>
-    <w:lsdException w:name="Medium Grid 3 Accent 4" w:semiHidden="0" w:uiPriority="69" w:unhideWhenUsed="0"/>
-    <w:lsdException w:name="Dark List Accent 4" w:semiHidden="0" w:uiPriority="70" w:unhideWhenUsed="0"/>
-    <w:lsdException w:name="Colorful Shading Accent 4" w:semiHidden="0" w:uiPriority="71" w:unhideWhenUsed="0"/>
-    <w:lsdException w:name="Colorful List Accent 4" w:semiHidden="0" w:uiPriority="72" w:unhideWhenUsed="0"/>
-    <w:lsdException w:name="Colorful Grid Accent 4" w:semiHidden="0" w:uiPriority="73" w:unhideWhenUsed="0"/>
-    <w:lsdException w:name="Light Shading Accent 5" w:semiHidden="0" w:uiPriority="60" w:unhideWhenUsed="0"/>
-    <w:lsdException w:name="Light List Accent 5" w:semiHidden="0" w:uiPriority="61" w:unhideWhenUsed="0"/>
-    <w:lsdException w:name="Light Grid Accent 5" w:semiHidden="0" w:uiPriority="62" w:unhideWhenUsed="0"/>
-    <w:lsdException w:name="Medium Shading 1 Accent 5" w:semiHidden="0" w:uiPriority="63" w:unhideWhenUsed="0"/>
-    <w:lsdException w:name="Medium Shading 2 Accent 5" w:semiHidden="0" w:uiPriority="64" w:unhideWhenUsed="0"/>
-    <w:lsdException w:name="Medium List 1 Accent 5" w:semiHidden="0" w:uiPriority="65" w:unhideWhenUsed="0"/>
-    <w:lsdException w:name="Medium List 2 Accent 5" w:semiHidden="0" w:uiPriority="66" w:unhideWhenUsed="0"/>
-    <w:lsdException w:name="Medium Grid 1 Accent 5" w:semiHidden="0" w:uiPriority="67" w:unhideWhenUsed="0"/>
-    <w:lsdException w:name="Medium Grid 2 Accent 5" w:semiHidden="0" w:uiPriority="68" w:unhideWhenUsed="0"/>
-    <w:lsdException w:name="Medium Grid 3 Accent 5" w:semiHidden="0" w:uiPriority="69" w:unhideWhenUsed="0"/>
-    <w:lsdException w:name="Dark List Accent 5" w:semiHidden="0" w:uiPriority="70" w:unhideWhenUsed="0"/>
-    <w:lsdException w:name="Colorful Shading Accent 5" w:semiHidden="0" w:uiPriority="71" w:unhideWhenUsed="0"/>
-    <w:lsdException w:name="Colorful List Accent 5" w:semiHidden="0" w:uiPriority="72" w:unhideWhenUsed="0"/>
-    <w:lsdException w:name="Colorful Grid Accent 5" w:semiHidden="0" w:uiPriority="73" w:unhideWhenUsed="0"/>
-    <w:lsdException w:name="Light Shading Accent 6" w:semiHidden="0" w:uiPriority="60" w:unhideWhenUsed="0"/>
-    <w:lsdException w:name="Light List Accent 6" w:semiHidden="0" w:uiPriority="61" w:unhideWhenUsed="0"/>
-    <w:lsdException w:name="Light Grid Accent 6" w:semiHidden="0" w:uiPriority="62" w:unhideWhenUsed="0"/>
-    <w:lsdException w:name="Medium Shading 1 Accent 6" w:semiHidden="0" w:uiPriority="63" w:unhideWhenUsed="0"/>
-    <w:lsdException w:name="Medium Shading 2 Accent 6" w:semiHidden="0" w:uiPriority="64" w:unhideWhenUsed="0"/>
-    <w:lsdException w:name="Medium List 1 Accent 6" w:semiHidden="0" w:uiPriority="65" w:unhideWhenUsed="0"/>
-    <w:lsdException w:name="Medium List 2 Accent 6" w:semiHidden="0" w:uiPriority="66" w:unhideWhenUsed="0"/>
-    <w:lsdException w:name="Medium Grid 1 Accent 6" w:semiHidden="0" w:uiPriority="67" w:unhideWhenUsed="0"/>
-    <w:lsdException w:name="Medium Grid 2 Accent 6" w:semiHidden="0" w:uiPriority="68" w:unhideWhenUsed="0"/>
-    <w:lsdException w:name="Medium Grid 3 Accent 6" w:semiHidden="0" w:uiPriority="69" w:unhideWhenUsed="0"/>
-    <w:lsdException w:name="Dark List Accent 6" w:semiHidden="0" w:uiPriority="70" w:unhideWhenUsed="0"/>
-    <w:lsdException w:name="Colorful Shading Accent 6" w:semiHidden="0" w:uiPriority="71" w:unhideWhenUsed="0"/>
-    <w:lsdException w:name="Colorful List Accent 6" w:semiHidden="0" w:uiPriority="72" w:unhideWhenUsed="0"/>
-    <w:lsdException w:name="Colorful Grid Accent 6" w:semiHidden="0" w:uiPriority="73" w:unhideWhenUsed="0"/>
-    <w:lsdException w:name="Subtle Emphasis" w:semiHidden="0" w:uiPriority="19" w:unhideWhenUsed="0" w:qFormat="1"/>
-    <w:lsdException w:name="Intense Emphasis" w:semiHidden="0" w:uiPriority="21" w:unhideWhenUsed="0" w:qFormat="1"/>
-    <w:lsdException w:name="Subtle Reference" w:semiHidden="0" w:uiPriority="31" w:unhideWhenUsed="0" w:qFormat="1"/>
-    <w:lsdException w:name="Intense Reference" w:semiHidden="0" w:uiPriority="32" w:unhideWhenUsed="0" w:qFormat="1"/>
-    <w:lsdException w:name="Book Title" w:semiHidden="0" w:uiPriority="33" w:unhideWhenUsed="0" w:qFormat="1"/>
-    <w:lsdException w:name="Bibliography" w:uiPriority="37"/>
-    <w:lsdException w:name="TOC Heading" w:uiPriority="39" w:qFormat="1"/>
-  </w:latentStyles>
-  <w:style w:type="paragraph" w:default="1" w:styleId="Normal">
-    <w:name w:val="Normal"/>
+  <w:style w:type="paragraph" w:styleId="NoSpacing">
+    <w:name w:val="No Spacing"/>
+    <w:uiPriority w:val="1"/>
     <w:qFormat/>
-  </w:style>
-  <w:style w:type="paragraph" w:styleId="Heading3">
-    <w:name w:val="heading 3"/>
-    <w:basedOn w:val="Normal"/>
-    <w:next w:val="Normal"/>
-    <w:link w:val="Heading3Char"/>
-    <w:autoRedefine/>
-    <w:qFormat/>
-    <w:rsid w:val="00DE7B4B"/>
-    <w:pPr>
-      <w:keepNext/>
-      <w:spacing w:before="240" w:after="120"/>
-      <w:contextualSpacing/>
-      <w:outlineLvl w:val="2"/>
-    </w:pPr>
+    <w:rsid w:val="005C2A70"/>
     <w:rPr>
-      <w:rFonts w:ascii="Arial" w:eastAsia="Times New Roman" w:hAnsi="Arial" w:cs="Times New Roman"/>
-      <w:b/>
+      <w:rFonts w:eastAsiaTheme="minorHAnsi"/>
+      <w:sz w:val="22"/>
       <w:szCs w:val="22"/>
       <w:lang w:val="en-CA"/>
-    </w:rPr>
-  </w:style>
-  <w:style w:type="character" w:default="1" w:styleId="DefaultParagraphFont">
-    <w:name w:val="Default Paragraph Font"/>
-    <w:uiPriority w:val="1"/>
-    <w:semiHidden/>
-    <w:unhideWhenUsed/>
-  </w:style>
-  <w:style w:type="table" w:default="1" w:styleId="TableNormal">
-    <w:name w:val="Normal Table"/>
-    <w:uiPriority w:val="99"/>
-    <w:semiHidden/>
-    <w:unhideWhenUsed/>
-    <w:tblPr>
-      <w:tblInd w:w="0" w:type="dxa"/>
-      <w:tblCellMar>
-        <w:top w:w="0" w:type="dxa"/>
-        <w:left w:w="108" w:type="dxa"/>
-        <w:bottom w:w="0" w:type="dxa"/>
-        <w:right w:w="108" w:type="dxa"/>
-      </w:tblCellMar>
-    </w:tblPr>
-  </w:style>
-  <w:style w:type="numbering" w:default="1" w:styleId="NoList">
-    <w:name w:val="No List"/>
-    <w:uiPriority w:val="99"/>
-    <w:semiHidden/>
-    <w:unhideWhenUsed/>
-  </w:style>
-  <w:style w:type="paragraph" w:styleId="ListParagraph">
-    <w:name w:val="List Paragraph"/>
-    <w:basedOn w:val="Normal"/>
-    <w:uiPriority w:val="34"/>
-    <w:qFormat/>
-    <w:rsid w:val="004A6BC8"/>
-    <w:pPr>
-      <w:ind w:left="720"/>
-      <w:contextualSpacing/>
-    </w:pPr>
-  </w:style>
-  <w:style w:type="paragraph" w:styleId="CommentText">
-    <w:name w:val="annotation text"/>
-    <w:basedOn w:val="Normal"/>
-    <w:link w:val="CommentTextChar"/>
-    <w:semiHidden/>
-    <w:rsid w:val="00722226"/>
-    <w:rPr>
-      <w:rFonts w:ascii="Arial" w:eastAsia="Times New Roman" w:hAnsi="Arial" w:cs="Times New Roman"/>
-      <w:sz w:val="20"/>
-      <w:szCs w:val="20"/>
-      <w:lang w:val="en-US"/>
-    </w:rPr>
-  </w:style>
-  <w:style w:type="character" w:customStyle="1" w:styleId="CommentTextChar">
-    <w:name w:val="Comment Text Char"/>
-    <w:basedOn w:val="DefaultParagraphFont"/>
-    <w:link w:val="CommentText"/>
-    <w:semiHidden/>
-    <w:rsid w:val="00722226"/>
-    <w:rPr>
-      <w:rFonts w:ascii="Arial" w:eastAsia="Times New Roman" w:hAnsi="Arial" w:cs="Times New Roman"/>
-      <w:sz w:val="20"/>
-      <w:szCs w:val="20"/>
-      <w:lang w:val="en-US"/>
-    </w:rPr>
-  </w:style>
-  <w:style w:type="character" w:styleId="CommentReference">
-    <w:name w:val="annotation reference"/>
-    <w:basedOn w:val="DefaultParagraphFont"/>
-    <w:semiHidden/>
-    <w:unhideWhenUsed/>
-    <w:rsid w:val="00722226"/>
-    <w:rPr>
-      <w:sz w:val="16"/>
-      <w:szCs w:val="16"/>
-    </w:rPr>
-  </w:style>
-  <w:style w:type="paragraph" w:styleId="BalloonText">
-    <w:name w:val="Balloon Text"/>
-    <w:basedOn w:val="Normal"/>
-    <w:link w:val="BalloonTextChar"/>
-    <w:uiPriority w:val="99"/>
-    <w:semiHidden/>
-    <w:unhideWhenUsed/>
-    <w:rsid w:val="00722226"/>
-    <w:rPr>
-      <w:rFonts w:ascii="Lucida Grande" w:hAnsi="Lucida Grande" w:cs="Lucida Grande"/>
-      <w:sz w:val="18"/>
-      <w:szCs w:val="18"/>
-    </w:rPr>
-  </w:style>
-  <w:style w:type="character" w:customStyle="1" w:styleId="BalloonTextChar">
-    <w:name w:val="Balloon Text Char"/>
-    <w:basedOn w:val="DefaultParagraphFont"/>
-    <w:link w:val="BalloonText"/>
-    <w:uiPriority w:val="99"/>
-    <w:semiHidden/>
-    <w:rsid w:val="00722226"/>
-    <w:rPr>
-      <w:rFonts w:ascii="Lucida Grande" w:hAnsi="Lucida Grande" w:cs="Lucida Grande"/>
-      <w:sz w:val="18"/>
-      <w:szCs w:val="18"/>
-    </w:rPr>
-  </w:style>
-  <w:style w:type="character" w:customStyle="1" w:styleId="Heading3Char">
-    <w:name w:val="Heading 3 Char"/>
-    <w:basedOn w:val="DefaultParagraphFont"/>
-    <w:link w:val="Heading3"/>
-    <w:rsid w:val="00DE7B4B"/>
-    <w:rPr>
-      <w:rFonts w:ascii="Arial" w:eastAsia="Times New Roman" w:hAnsi="Arial" w:cs="Times New Roman"/>
-      <w:b/>
-      <w:szCs w:val="22"/>
-      <w:lang w:val="en-CA"/>
-    </w:rPr>
-  </w:style>
-  <w:style w:type="paragraph" w:styleId="BodyText">
-    <w:name w:val="Body Text"/>
-    <w:basedOn w:val="Normal"/>
-    <w:link w:val="BodyTextChar"/>
-    <w:qFormat/>
-    <w:rsid w:val="00DE7B4B"/>
-    <w:pPr>
-      <w:spacing w:before="120" w:after="120"/>
-    </w:pPr>
-    <w:rPr>
-      <w:rFonts w:ascii="Arial" w:eastAsia="Times New Roman" w:hAnsi="Arial" w:cs="Times New Roman"/>
-      <w:sz w:val="22"/>
-      <w:szCs w:val="20"/>
-      <w:lang w:val="en-US"/>
-    </w:rPr>
-  </w:style>
-  <w:style w:type="character" w:customStyle="1" w:styleId="BodyTextChar">
-    <w:name w:val="Body Text Char"/>
-    <w:basedOn w:val="DefaultParagraphFont"/>
-    <w:link w:val="BodyText"/>
-    <w:rsid w:val="00DE7B4B"/>
-    <w:rPr>
-      <w:rFonts w:ascii="Arial" w:eastAsia="Times New Roman" w:hAnsi="Arial" w:cs="Times New Roman"/>
-      <w:sz w:val="22"/>
-      <w:szCs w:val="20"/>
-      <w:lang w:val="en-US"/>
-    </w:rPr>
-  </w:style>
-  <w:style w:type="paragraph" w:styleId="CommentSubject">
-    <w:name w:val="annotation subject"/>
-    <w:basedOn w:val="CommentText"/>
-    <w:next w:val="CommentText"/>
-    <w:link w:val="CommentSubjectChar"/>
-    <w:uiPriority w:val="99"/>
-    <w:semiHidden/>
-    <w:unhideWhenUsed/>
-    <w:rsid w:val="007E0C43"/>
-    <w:rPr>
-      <w:rFonts w:asciiTheme="minorHAnsi" w:eastAsiaTheme="minorEastAsia" w:hAnsiTheme="minorHAnsi" w:cstheme="minorBidi"/>
-      <w:b/>
-      <w:bCs/>
-      <w:lang w:val="en-GB"/>
-    </w:rPr>
-  </w:style>
-  <w:style w:type="character" w:customStyle="1" w:styleId="CommentSubjectChar">
-    <w:name w:val="Comment Subject Char"/>
-    <w:basedOn w:val="CommentTextChar"/>
-    <w:link w:val="CommentSubject"/>
-    <w:uiPriority w:val="99"/>
-    <w:semiHidden/>
-    <w:rsid w:val="007E0C43"/>
-    <w:rPr>
-      <w:rFonts w:ascii="Arial" w:eastAsia="Times New Roman" w:hAnsi="Arial" w:cs="Times New Roman"/>
-      <w:b/>
-      <w:bCs/>
-      <w:sz w:val="20"/>
-      <w:szCs w:val="20"/>
-      <w:lang w:val="en-US"/>
-    </w:rPr>
-  </w:style>
-  <w:style w:type="paragraph" w:styleId="Revision">
-    <w:name w:val="Revision"/>
-    <w:hidden/>
-    <w:uiPriority w:val="99"/>
-    <w:semiHidden/>
-    <w:rsid w:val="003D29D7"/>
-  </w:style>
-  <w:style w:type="character" w:styleId="Hyperlink">
-    <w:name w:val="Hyperlink"/>
-    <w:basedOn w:val="DefaultParagraphFont"/>
-    <w:uiPriority w:val="99"/>
-    <w:semiHidden/>
-    <w:unhideWhenUsed/>
-    <w:rsid w:val="0037661F"/>
-    <w:rPr>
-      <w:color w:val="0000FF"/>
-      <w:u w:val="single"/>
     </w:rPr>
   </w:style>
 </w:styles>

</xml_diff>